<commit_message>
seperating number of threads serial / bulk
</commit_message>
<xml_diff>
--- a/HW_1/dry_editable.docx
+++ b/HW_1/dry_editable.docx
@@ -7,7 +7,7 @@
         <w:autoSpaceDE w:val="0"/>
         <w:autoSpaceDN w:val="0"/>
         <w:adjustRightInd w:val="0"/>
-        <w:spacing w:after="0" w:line="240" w:lineRule="auto"/>
+        <w:spacing w:after="0" w:line="276" w:lineRule="auto"/>
         <w:jc w:val="center"/>
         <w:rPr>
           <w:rFonts w:cstheme="minorHAnsi"/>
@@ -24,7 +24,7 @@
         <w:autoSpaceDE w:val="0"/>
         <w:autoSpaceDN w:val="0"/>
         <w:adjustRightInd w:val="0"/>
-        <w:spacing w:after="0" w:line="240" w:lineRule="auto"/>
+        <w:spacing w:after="0" w:line="276" w:lineRule="auto"/>
         <w:jc w:val="center"/>
         <w:rPr>
           <w:rFonts w:cstheme="minorHAnsi"/>
@@ -52,7 +52,7 @@
         <w:autoSpaceDE w:val="0"/>
         <w:autoSpaceDN w:val="0"/>
         <w:adjustRightInd w:val="0"/>
-        <w:spacing w:after="0" w:line="240" w:lineRule="auto"/>
+        <w:spacing w:after="0" w:line="276" w:lineRule="auto"/>
         <w:jc w:val="center"/>
         <w:rPr>
           <w:rFonts w:cstheme="minorHAnsi"/>
@@ -80,7 +80,7 @@
         <w:autoSpaceDE w:val="0"/>
         <w:autoSpaceDN w:val="0"/>
         <w:adjustRightInd w:val="0"/>
-        <w:spacing w:after="0" w:line="240" w:lineRule="auto"/>
+        <w:spacing w:after="0" w:line="276" w:lineRule="auto"/>
         <w:jc w:val="center"/>
         <w:rPr>
           <w:rFonts w:cstheme="minorHAnsi"/>
@@ -96,7 +96,7 @@
         <w:autoSpaceDE w:val="0"/>
         <w:autoSpaceDN w:val="0"/>
         <w:adjustRightInd w:val="0"/>
-        <w:spacing w:after="0" w:line="240" w:lineRule="auto"/>
+        <w:spacing w:after="0" w:line="276" w:lineRule="auto"/>
         <w:jc w:val="center"/>
         <w:rPr>
           <w:rFonts w:cstheme="minorHAnsi"/>
@@ -134,7 +134,7 @@
         <w:autoSpaceDE w:val="0"/>
         <w:autoSpaceDN w:val="0"/>
         <w:adjustRightInd w:val="0"/>
-        <w:spacing w:after="0" w:line="240" w:lineRule="auto"/>
+        <w:spacing w:after="0" w:line="276" w:lineRule="auto"/>
         <w:jc w:val="center"/>
         <w:rPr>
           <w:rFonts w:cstheme="minorHAnsi"/>
@@ -162,7 +162,7 @@
         <w:autoSpaceDE w:val="0"/>
         <w:autoSpaceDN w:val="0"/>
         <w:adjustRightInd w:val="0"/>
-        <w:spacing w:after="0" w:line="240" w:lineRule="auto"/>
+        <w:spacing w:after="0" w:line="276" w:lineRule="auto"/>
         <w:rPr>
           <w:rFonts w:cstheme="minorHAnsi"/>
           <w:b/>
@@ -178,7 +178,7 @@
         <w:autoSpaceDE w:val="0"/>
         <w:autoSpaceDN w:val="0"/>
         <w:adjustRightInd w:val="0"/>
-        <w:spacing w:after="0" w:line="240" w:lineRule="auto"/>
+        <w:spacing w:after="0" w:line="276" w:lineRule="auto"/>
         <w:rPr>
           <w:rFonts w:cstheme="minorHAnsi"/>
           <w:b/>
@@ -194,7 +194,7 @@
         <w:autoSpaceDE w:val="0"/>
         <w:autoSpaceDN w:val="0"/>
         <w:adjustRightInd w:val="0"/>
-        <w:spacing w:after="0" w:line="240" w:lineRule="auto"/>
+        <w:spacing w:after="0" w:line="276" w:lineRule="auto"/>
         <w:rPr>
           <w:rFonts w:cstheme="minorHAnsi"/>
           <w:b/>
@@ -210,7 +210,7 @@
         <w:autoSpaceDE w:val="0"/>
         <w:autoSpaceDN w:val="0"/>
         <w:adjustRightInd w:val="0"/>
-        <w:spacing w:after="0" w:line="240" w:lineRule="auto"/>
+        <w:spacing w:after="0" w:line="276" w:lineRule="auto"/>
         <w:rPr>
           <w:rFonts w:cstheme="minorHAnsi"/>
           <w:b/>
@@ -226,7 +226,7 @@
         <w:autoSpaceDE w:val="0"/>
         <w:autoSpaceDN w:val="0"/>
         <w:adjustRightInd w:val="0"/>
-        <w:spacing w:after="0" w:line="240" w:lineRule="auto"/>
+        <w:spacing w:after="0" w:line="276" w:lineRule="auto"/>
         <w:rPr>
           <w:rFonts w:cstheme="minorHAnsi"/>
           <w:b/>
@@ -242,7 +242,7 @@
         <w:autoSpaceDE w:val="0"/>
         <w:autoSpaceDN w:val="0"/>
         <w:adjustRightInd w:val="0"/>
-        <w:spacing w:after="0" w:line="240" w:lineRule="auto"/>
+        <w:spacing w:after="0" w:line="276" w:lineRule="auto"/>
         <w:rPr>
           <w:rFonts w:cstheme="minorHAnsi"/>
           <w:b/>
@@ -254,6 +254,7 @@
     </w:p>
     <w:p>
       <w:pPr>
+        <w:spacing w:line="276" w:lineRule="auto"/>
         <w:jc w:val="right"/>
         <w:rPr>
           <w:rFonts w:cstheme="minorHAnsi"/>
@@ -338,6 +339,7 @@
     </w:p>
     <w:p>
       <w:pPr>
+        <w:spacing w:line="276" w:lineRule="auto"/>
         <w:jc w:val="right"/>
         <w:rPr>
           <w:rFonts w:cstheme="minorHAnsi"/>
@@ -414,105 +416,25 @@
         </w:rPr>
         <w:t>תעודת זהות</w:t>
       </w:r>
-    </w:p>
-    <w:p>
-      <w:pPr>
-        <w:jc w:val="right"/>
+      <w:bookmarkStart w:id="0" w:name="_GoBack"/>
+      <w:bookmarkEnd w:id="0"/>
+    </w:p>
+    <w:p>
+      <w:pPr>
+        <w:spacing w:line="276" w:lineRule="auto"/>
         <w:rPr>
           <w:rFonts w:cstheme="minorHAnsi"/>
           <w:sz w:val="52"/>
           <w:szCs w:val="52"/>
         </w:rPr>
       </w:pPr>
-    </w:p>
-    <w:p>
-      <w:pPr>
+      <w:r>
         <w:rPr>
           <w:rFonts w:cstheme="minorHAnsi"/>
           <w:sz w:val="52"/>
           <w:szCs w:val="52"/>
         </w:rPr>
-      </w:pPr>
-      <w:r>
-        <w:rPr>
-          <w:rFonts w:cstheme="minorHAnsi"/>
-          <w:sz w:val="52"/>
-          <w:szCs w:val="52"/>
-        </w:rPr>
         <w:br w:type="page"/>
-      </w:r>
-    </w:p>
-    <w:p>
-      <w:pPr>
-        <w:rPr>
-          <w:rFonts w:cstheme="minorHAnsi"/>
-          <w:color w:val="4472C5"/>
-          <w:sz w:val="28"/>
-          <w:szCs w:val="28"/>
-          <w:u w:val="single"/>
-        </w:rPr>
-      </w:pPr>
-      <w:r>
-        <w:rPr>
-          <w:rFonts w:cstheme="minorHAnsi"/>
-          <w:color w:val="4472C5"/>
-          <w:sz w:val="28"/>
-          <w:szCs w:val="28"/>
-          <w:u w:val="single"/>
-        </w:rPr>
-        <w:lastRenderedPageBreak/>
-        <w:t xml:space="preserve">Knowing </w:t>
-      </w:r>
-      <w:r>
-        <w:rPr>
-          <w:rFonts w:cstheme="minorHAnsi"/>
-          <w:color w:val="4472C5"/>
-          <w:sz w:val="28"/>
-          <w:szCs w:val="28"/>
-          <w:u w:val="single"/>
-        </w:rPr>
-        <w:t>the</w:t>
-      </w:r>
-      <w:r>
-        <w:rPr>
-          <w:rFonts w:cstheme="minorHAnsi"/>
-          <w:color w:val="4472C5"/>
-          <w:sz w:val="28"/>
-          <w:szCs w:val="28"/>
-          <w:u w:val="single"/>
-        </w:rPr>
-        <w:t xml:space="preserve"> </w:t>
-      </w:r>
-      <w:r>
-        <w:rPr>
-          <w:rFonts w:cstheme="minorHAnsi"/>
-          <w:color w:val="4472C5"/>
-          <w:sz w:val="28"/>
-          <w:szCs w:val="28"/>
-          <w:u w:val="single"/>
-        </w:rPr>
-        <w:t>S</w:t>
-      </w:r>
-      <w:r>
-        <w:rPr>
-          <w:rFonts w:cstheme="minorHAnsi"/>
-          <w:color w:val="4472C5"/>
-          <w:sz w:val="28"/>
-          <w:szCs w:val="28"/>
-          <w:u w:val="single"/>
-        </w:rPr>
-        <w:t>ystem</w:t>
-      </w:r>
-      <w:r>
-        <w:rPr>
-          <w:rFonts w:cstheme="minorHAnsi"/>
-          <w:color w:val="4472C5"/>
-          <w:sz w:val="28"/>
-          <w:szCs w:val="28"/>
-          <w:u w:val="single"/>
-          <w:rtl/>
-        </w:rPr>
-        <w:t>:</w:t>
       </w:r>
     </w:p>
     <w:p>
@@ -522,6 +444,46 @@
           <w:ilvl w:val="0"/>
           <w:numId w:val="2"/>
         </w:numPr>
+        <w:spacing w:line="276" w:lineRule="auto"/>
+        <w:rPr>
+          <w:rFonts w:cstheme="minorHAnsi"/>
+          <w:color w:val="2E74B5" w:themeColor="accent5" w:themeShade="BF"/>
+          <w:sz w:val="28"/>
+          <w:szCs w:val="28"/>
+          <w:u w:val="single"/>
+        </w:rPr>
+      </w:pPr>
+      <w:r>
+        <w:rPr>
+          <w:rFonts w:cstheme="minorHAnsi"/>
+          <w:color w:val="2E74B5" w:themeColor="accent5" w:themeShade="BF"/>
+          <w:sz w:val="28"/>
+          <w:szCs w:val="28"/>
+          <w:u w:val="single"/>
+        </w:rPr>
+        <w:lastRenderedPageBreak/>
+        <w:t>Knowing the System</w:t>
+      </w:r>
+      <w:r>
+        <w:rPr>
+          <w:rFonts w:cstheme="minorHAnsi"/>
+          <w:color w:val="2E74B5" w:themeColor="accent5" w:themeShade="BF"/>
+          <w:sz w:val="28"/>
+          <w:szCs w:val="28"/>
+          <w:u w:val="single"/>
+          <w:rtl/>
+        </w:rPr>
+        <w:t>:</w:t>
+      </w:r>
+    </w:p>
+    <w:p>
+      <w:pPr>
+        <w:pStyle w:val="ListParagraph"/>
+        <w:numPr>
+          <w:ilvl w:val="1"/>
+          <w:numId w:val="4"/>
+        </w:numPr>
+        <w:spacing w:line="276" w:lineRule="auto"/>
         <w:rPr>
           <w:rFonts w:cstheme="minorHAnsi"/>
           <w:sz w:val="24"/>
@@ -536,22 +498,88 @@
         </w:rPr>
         <w:t xml:space="preserve">CUDA Version:  </w:t>
       </w:r>
-      <w:r>
-        <w:rPr>
-          <w:rFonts w:cstheme="minorHAnsi"/>
-          <w:sz w:val="24"/>
-          <w:szCs w:val="24"/>
-        </w:rPr>
-        <w:t>Cuda compilation tools, release 7.0, V7.0.2</w:t>
-      </w:r>
-      <w:r>
-        <w:rPr>
-          <w:rFonts w:cstheme="minorHAnsi"/>
-          <w:sz w:val="24"/>
-          <w:szCs w:val="24"/>
-        </w:rPr>
-        <w:t>7</w:t>
-      </w:r>
+      <w:proofErr w:type="spellStart"/>
+      <w:r>
+        <w:rPr>
+          <w:rFonts w:cstheme="minorHAnsi"/>
+          <w:sz w:val="24"/>
+          <w:szCs w:val="24"/>
+        </w:rPr>
+        <w:t>Cuda</w:t>
+      </w:r>
+      <w:proofErr w:type="spellEnd"/>
+      <w:r>
+        <w:rPr>
+          <w:rFonts w:cstheme="minorHAnsi"/>
+          <w:sz w:val="24"/>
+          <w:szCs w:val="24"/>
+        </w:rPr>
+        <w:t xml:space="preserve"> compilation tools, release 7.0, V7.0.27</w:t>
+      </w:r>
+    </w:p>
+    <w:p>
+      <w:pPr>
+        <w:pStyle w:val="ListParagraph"/>
+        <w:numPr>
+          <w:ilvl w:val="1"/>
+          <w:numId w:val="4"/>
+        </w:numPr>
+        <w:spacing w:line="276" w:lineRule="auto"/>
+        <w:rPr>
+          <w:rFonts w:cstheme="minorHAnsi"/>
+          <w:sz w:val="24"/>
+          <w:szCs w:val="24"/>
+        </w:rPr>
+      </w:pPr>
+      <w:r>
+        <w:rPr>
+          <w:rFonts w:cstheme="minorHAnsi"/>
+          <w:sz w:val="24"/>
+          <w:szCs w:val="24"/>
+        </w:rPr>
+        <w:t>GPU Name: Persistence-M</w:t>
+      </w:r>
+    </w:p>
+    <w:p>
+      <w:pPr>
+        <w:pStyle w:val="ListParagraph"/>
+        <w:numPr>
+          <w:ilvl w:val="1"/>
+          <w:numId w:val="4"/>
+        </w:numPr>
+        <w:spacing w:line="276" w:lineRule="auto"/>
+        <w:rPr>
+          <w:rFonts w:cstheme="minorHAnsi"/>
+          <w:sz w:val="24"/>
+          <w:szCs w:val="24"/>
+        </w:rPr>
+      </w:pPr>
+      <w:r>
+        <w:rPr>
+          <w:rFonts w:cstheme="minorHAnsi"/>
+          <w:sz w:val="24"/>
+          <w:szCs w:val="24"/>
+        </w:rPr>
+        <w:t xml:space="preserve">The number of SMs (Multiprocessors): </w:t>
+      </w:r>
+      <w:r>
+        <w:rPr>
+          <w:rFonts w:cstheme="minorHAnsi"/>
+          <w:sz w:val="24"/>
+          <w:szCs w:val="24"/>
+        </w:rPr>
+        <w:t>12</w:t>
+      </w:r>
+    </w:p>
+    <w:p>
+      <w:pPr>
+        <w:spacing w:line="276" w:lineRule="auto"/>
+        <w:rPr>
+          <w:rFonts w:cstheme="minorHAnsi"/>
+          <w:sz w:val="24"/>
+          <w:szCs w:val="24"/>
+        </w:rPr>
+      </w:pPr>
     </w:p>
     <w:p>
       <w:pPr>
@@ -560,36 +588,98 @@
           <w:ilvl w:val="0"/>
           <w:numId w:val="2"/>
         </w:numPr>
-        <w:rPr>
-          <w:rFonts w:cstheme="minorHAnsi"/>
-          <w:sz w:val="24"/>
-          <w:szCs w:val="24"/>
-        </w:rPr>
-      </w:pPr>
-      <w:r>
-        <w:rPr>
-          <w:rFonts w:cstheme="minorHAnsi"/>
-          <w:sz w:val="24"/>
-          <w:szCs w:val="24"/>
-        </w:rPr>
-        <w:t>GPU Name</w:t>
-      </w:r>
-      <w:r>
-        <w:rPr>
-          <w:rFonts w:cstheme="minorHAnsi"/>
-          <w:sz w:val="24"/>
-          <w:szCs w:val="24"/>
-        </w:rPr>
-        <w:t xml:space="preserve">: </w:t>
-      </w:r>
-      <w:r>
-        <w:rPr>
-          <w:rFonts w:cstheme="minorHAnsi"/>
-          <w:sz w:val="24"/>
-          <w:szCs w:val="24"/>
-        </w:rPr>
-        <w:t>Persistence-M</w:t>
-      </w:r>
+        <w:spacing w:line="276" w:lineRule="auto"/>
+        <w:rPr>
+          <w:rFonts w:cstheme="minorHAnsi"/>
+          <w:color w:val="4472C5"/>
+          <w:sz w:val="28"/>
+          <w:szCs w:val="28"/>
+          <w:u w:val="single"/>
+        </w:rPr>
+      </w:pPr>
+      <w:r>
+        <w:rPr>
+          <w:rFonts w:cstheme="minorHAnsi"/>
+          <w:color w:val="4472C5"/>
+          <w:sz w:val="28"/>
+          <w:szCs w:val="28"/>
+          <w:u w:val="single"/>
+        </w:rPr>
+        <w:t>Implement device functions:</w:t>
+      </w:r>
+    </w:p>
+    <w:p>
+      <w:pPr>
+        <w:pStyle w:val="ListParagraph"/>
+        <w:numPr>
+          <w:ilvl w:val="1"/>
+          <w:numId w:val="5"/>
+        </w:numPr>
+        <w:spacing w:line="276" w:lineRule="auto"/>
+        <w:rPr>
+          <w:rFonts w:cstheme="minorHAnsi"/>
+          <w:sz w:val="24"/>
+          <w:szCs w:val="24"/>
+        </w:rPr>
+      </w:pPr>
+      <w:r>
+        <w:rPr>
+          <w:rFonts w:cstheme="minorHAnsi"/>
+          <w:sz w:val="24"/>
+          <w:szCs w:val="24"/>
+        </w:rPr>
+        <w:t>Implanted in the hw1.cu file</w:t>
+      </w:r>
+      <w:r>
+        <w:rPr>
+          <w:rFonts w:cstheme="minorHAnsi"/>
+          <w:sz w:val="24"/>
+          <w:szCs w:val="24"/>
+        </w:rPr>
+        <w:t>.</w:t>
+      </w:r>
+    </w:p>
+    <w:p>
+      <w:pPr>
+        <w:pStyle w:val="ListParagraph"/>
+        <w:numPr>
+          <w:ilvl w:val="1"/>
+          <w:numId w:val="5"/>
+        </w:numPr>
+        <w:spacing w:line="276" w:lineRule="auto"/>
+        <w:rPr>
+          <w:rFonts w:cstheme="minorHAnsi"/>
+          <w:sz w:val="24"/>
+          <w:szCs w:val="24"/>
+        </w:rPr>
+      </w:pPr>
+      <w:r>
+        <w:rPr>
+          <w:rFonts w:cstheme="minorHAnsi"/>
+          <w:sz w:val="24"/>
+          <w:szCs w:val="24"/>
+        </w:rPr>
+        <w:t>Implanted in the hw1.cu file</w:t>
+      </w:r>
+      <w:r>
+        <w:rPr>
+          <w:rFonts w:cstheme="minorHAnsi"/>
+          <w:sz w:val="24"/>
+          <w:szCs w:val="24"/>
+        </w:rPr>
+        <w:t>.</w:t>
+      </w:r>
+    </w:p>
+    <w:p>
+      <w:pPr>
+        <w:spacing w:line="276" w:lineRule="auto"/>
+        <w:ind w:left="720"/>
+        <w:rPr>
+          <w:rFonts w:cstheme="minorHAnsi"/>
+          <w:sz w:val="24"/>
+          <w:szCs w:val="24"/>
+        </w:rPr>
+      </w:pPr>
     </w:p>
     <w:p>
       <w:pPr>
@@ -598,47 +688,7 @@
           <w:ilvl w:val="0"/>
           <w:numId w:val="2"/>
         </w:numPr>
-        <w:rPr>
-          <w:rFonts w:cstheme="minorHAnsi"/>
-          <w:sz w:val="24"/>
-          <w:szCs w:val="24"/>
-        </w:rPr>
-      </w:pPr>
-      <w:r>
-        <w:rPr>
-          <w:rFonts w:cstheme="minorHAnsi"/>
-          <w:sz w:val="24"/>
-          <w:szCs w:val="24"/>
-        </w:rPr>
-        <w:t>T</w:t>
-      </w:r>
-      <w:r>
-        <w:rPr>
-          <w:rFonts w:cstheme="minorHAnsi"/>
-          <w:sz w:val="24"/>
-          <w:szCs w:val="24"/>
-        </w:rPr>
-        <w:t>he number of SMs (Multiprocessors)</w:t>
-      </w:r>
-      <w:r>
-        <w:rPr>
-          <w:rFonts w:cstheme="minorHAnsi"/>
-          <w:sz w:val="24"/>
-          <w:szCs w:val="24"/>
-        </w:rPr>
-        <w:t xml:space="preserve">: </w:t>
-      </w:r>
-      <w:r>
-        <w:rPr>
-          <w:rFonts w:cstheme="minorHAnsi"/>
-          <w:sz w:val="24"/>
-          <w:szCs w:val="24"/>
-        </w:rPr>
-        <w:t>12</w:t>
-      </w:r>
-    </w:p>
-    <w:p>
-      <w:pPr>
+        <w:spacing w:line="276" w:lineRule="auto"/>
         <w:rPr>
           <w:rFonts w:cstheme="minorHAnsi"/>
           <w:color w:val="4472C5"/>
@@ -655,9 +705,862 @@
           <w:szCs w:val="28"/>
           <w:u w:val="single"/>
         </w:rPr>
-        <w:t>Implement device functions</w:t>
-      </w:r>
-      <w:r>
+        <w:t xml:space="preserve"> Implement a task serial version:</w:t>
+      </w:r>
+    </w:p>
+    <w:p>
+      <w:pPr>
+        <w:pStyle w:val="ListParagraph"/>
+        <w:numPr>
+          <w:ilvl w:val="1"/>
+          <w:numId w:val="6"/>
+        </w:numPr>
+        <w:spacing w:line="276" w:lineRule="auto"/>
+        <w:rPr>
+          <w:rFonts w:cstheme="minorHAnsi"/>
+          <w:sz w:val="24"/>
+          <w:szCs w:val="24"/>
+        </w:rPr>
+      </w:pPr>
+      <w:r>
+        <w:rPr>
+          <w:rFonts w:cstheme="minorHAnsi"/>
+          <w:sz w:val="24"/>
+          <w:szCs w:val="24"/>
+        </w:rPr>
+        <w:t>Implanted in the hw1.cu file.</w:t>
+      </w:r>
+    </w:p>
+    <w:p>
+      <w:pPr>
+        <w:pStyle w:val="ListParagraph"/>
+        <w:numPr>
+          <w:ilvl w:val="1"/>
+          <w:numId w:val="6"/>
+        </w:numPr>
+        <w:autoSpaceDE w:val="0"/>
+        <w:autoSpaceDN w:val="0"/>
+        <w:adjustRightInd w:val="0"/>
+        <w:spacing w:after="0" w:line="276" w:lineRule="auto"/>
+        <w:rPr>
+          <w:rFonts w:ascii="Courier New" w:hAnsi="Courier New" w:cs="Courier New"/>
+          <w:b/>
+          <w:bCs/>
+          <w:color w:val="000080"/>
+          <w:sz w:val="20"/>
+          <w:szCs w:val="20"/>
+          <w:highlight w:val="white"/>
+        </w:rPr>
+      </w:pPr>
+      <w:proofErr w:type="spellStart"/>
+      <w:r>
+        <w:rPr>
+          <w:rFonts w:cstheme="minorHAnsi"/>
+          <w:i/>
+          <w:iCs/>
+          <w:sz w:val="24"/>
+          <w:szCs w:val="24"/>
+        </w:rPr>
+        <w:t>atomicAdd</w:t>
+      </w:r>
+      <w:proofErr w:type="spellEnd"/>
+      <w:r>
+        <w:rPr>
+          <w:rFonts w:cstheme="minorHAnsi"/>
+          <w:sz w:val="24"/>
+          <w:szCs w:val="24"/>
+        </w:rPr>
+        <w:t xml:space="preserve"> has been used:</w:t>
+      </w:r>
+      <w:r>
+        <w:rPr>
+          <w:rFonts w:cstheme="minorHAnsi"/>
+          <w:sz w:val="24"/>
+          <w:szCs w:val="24"/>
+        </w:rPr>
+        <w:br/>
+      </w:r>
+      <w:proofErr w:type="spellStart"/>
+      <w:r>
+        <w:rPr>
+          <w:rFonts w:ascii="Courier New" w:hAnsi="Courier New" w:cs="Courier New"/>
+          <w:color w:val="000000"/>
+          <w:sz w:val="20"/>
+          <w:szCs w:val="20"/>
+          <w:highlight w:val="white"/>
+        </w:rPr>
+        <w:t>atomicAdd</w:t>
+      </w:r>
+      <w:proofErr w:type="spellEnd"/>
+      <w:r>
+        <w:rPr>
+          <w:rFonts w:ascii="Courier New" w:hAnsi="Courier New" w:cs="Courier New"/>
+          <w:b/>
+          <w:bCs/>
+          <w:color w:val="000080"/>
+          <w:sz w:val="20"/>
+          <w:szCs w:val="20"/>
+          <w:highlight w:val="white"/>
+        </w:rPr>
+        <w:t>(</w:t>
+      </w:r>
+      <w:proofErr w:type="spellStart"/>
+      <w:r>
+        <w:rPr>
+          <w:rFonts w:ascii="Courier New" w:hAnsi="Courier New" w:cs="Courier New"/>
+          <w:color w:val="000000"/>
+          <w:sz w:val="20"/>
+          <w:szCs w:val="20"/>
+          <w:highlight w:val="white"/>
+        </w:rPr>
+        <w:t>hist_shared</w:t>
+      </w:r>
+      <w:proofErr w:type="spellEnd"/>
+      <w:r>
+        <w:rPr>
+          <w:rFonts w:ascii="Courier New" w:hAnsi="Courier New" w:cs="Courier New"/>
+          <w:color w:val="000000"/>
+          <w:sz w:val="20"/>
+          <w:szCs w:val="20"/>
+          <w:highlight w:val="white"/>
+        </w:rPr>
+        <w:t xml:space="preserve"> </w:t>
+      </w:r>
+      <w:r>
+        <w:rPr>
+          <w:rFonts w:ascii="Courier New" w:hAnsi="Courier New" w:cs="Courier New"/>
+          <w:b/>
+          <w:bCs/>
+          <w:color w:val="000080"/>
+          <w:sz w:val="20"/>
+          <w:szCs w:val="20"/>
+          <w:highlight w:val="white"/>
+        </w:rPr>
+        <w:t>+</w:t>
+      </w:r>
+      <w:r>
+        <w:rPr>
+          <w:rFonts w:ascii="Courier New" w:hAnsi="Courier New" w:cs="Courier New"/>
+          <w:color w:val="000000"/>
+          <w:sz w:val="20"/>
+          <w:szCs w:val="20"/>
+          <w:highlight w:val="white"/>
+        </w:rPr>
+        <w:t xml:space="preserve"> </w:t>
+      </w:r>
+      <w:proofErr w:type="spellStart"/>
+      <w:r>
+        <w:rPr>
+          <w:rFonts w:ascii="Courier New" w:hAnsi="Courier New" w:cs="Courier New"/>
+          <w:color w:val="000000"/>
+          <w:sz w:val="20"/>
+          <w:szCs w:val="20"/>
+          <w:highlight w:val="white"/>
+        </w:rPr>
+        <w:t>pixelValue</w:t>
+      </w:r>
+      <w:proofErr w:type="spellEnd"/>
+      <w:r>
+        <w:rPr>
+          <w:rFonts w:ascii="Courier New" w:hAnsi="Courier New" w:cs="Courier New"/>
+          <w:b/>
+          <w:bCs/>
+          <w:color w:val="000080"/>
+          <w:sz w:val="20"/>
+          <w:szCs w:val="20"/>
+          <w:highlight w:val="white"/>
+        </w:rPr>
+        <w:t>,</w:t>
+      </w:r>
+      <w:r>
+        <w:rPr>
+          <w:rFonts w:ascii="Courier New" w:hAnsi="Courier New" w:cs="Courier New"/>
+          <w:color w:val="000000"/>
+          <w:sz w:val="20"/>
+          <w:szCs w:val="20"/>
+          <w:highlight w:val="white"/>
+        </w:rPr>
+        <w:t xml:space="preserve"> </w:t>
+      </w:r>
+      <w:r>
+        <w:rPr>
+          <w:rFonts w:ascii="Courier New" w:hAnsi="Courier New" w:cs="Courier New"/>
+          <w:color w:val="FF8000"/>
+          <w:sz w:val="20"/>
+          <w:szCs w:val="20"/>
+          <w:highlight w:val="white"/>
+        </w:rPr>
+        <w:t>1</w:t>
+      </w:r>
+      <w:r>
+        <w:rPr>
+          <w:rFonts w:ascii="Courier New" w:hAnsi="Courier New" w:cs="Courier New"/>
+          <w:b/>
+          <w:bCs/>
+          <w:color w:val="000080"/>
+          <w:sz w:val="20"/>
+          <w:szCs w:val="20"/>
+          <w:highlight w:val="white"/>
+        </w:rPr>
+        <w:t>);</w:t>
+      </w:r>
+    </w:p>
+    <w:p>
+      <w:pPr>
+        <w:pStyle w:val="ListParagraph"/>
+        <w:numPr>
+          <w:ilvl w:val="1"/>
+          <w:numId w:val="6"/>
+        </w:numPr>
+        <w:spacing w:before="100" w:beforeAutospacing="1" w:after="100" w:afterAutospacing="1" w:line="276" w:lineRule="auto"/>
+        <w:textAlignment w:val="baseline"/>
+        <w:rPr>
+          <w:rFonts w:eastAsia="Times New Roman" w:cstheme="minorHAnsi"/>
+          <w:color w:val="000000"/>
+          <w:sz w:val="24"/>
+          <w:szCs w:val="24"/>
+        </w:rPr>
+      </w:pPr>
+      <w:r>
+        <w:rPr>
+          <w:rFonts w:eastAsia="Times New Roman" w:cstheme="minorHAnsi"/>
+          <w:color w:val="000000"/>
+          <w:sz w:val="24"/>
+          <w:szCs w:val="24"/>
+        </w:rPr>
+        <w:t xml:space="preserve">atomicAdd is required for the correctness of the histogram - the histogram array </w:t>
+      </w:r>
+      <w:r>
+        <w:rPr>
+          <w:rFonts w:eastAsia="Times New Roman" w:cstheme="minorHAnsi"/>
+          <w:color w:val="000000"/>
+          <w:sz w:val="24"/>
+          <w:szCs w:val="24"/>
+        </w:rPr>
+        <w:t>allocated</w:t>
+      </w:r>
+      <w:r>
+        <w:rPr>
+          <w:rFonts w:eastAsia="Times New Roman" w:cstheme="minorHAnsi"/>
+          <w:color w:val="000000"/>
+          <w:sz w:val="24"/>
+          <w:szCs w:val="24"/>
+        </w:rPr>
+        <w:t xml:space="preserve"> in </w:t>
+      </w:r>
+      <w:r>
+        <w:rPr>
+          <w:rFonts w:eastAsia="Times New Roman" w:cstheme="minorHAnsi"/>
+          <w:color w:val="000000"/>
+          <w:sz w:val="24"/>
+          <w:szCs w:val="24"/>
+        </w:rPr>
+        <w:t>shared</w:t>
+      </w:r>
+      <w:r>
+        <w:rPr>
+          <w:rFonts w:eastAsia="Times New Roman" w:cstheme="minorHAnsi"/>
+          <w:color w:val="000000"/>
+          <w:sz w:val="24"/>
+          <w:szCs w:val="24"/>
+        </w:rPr>
+        <w:t xml:space="preserve"> memory, multiple threads</w:t>
+      </w:r>
+      <w:r>
+        <w:rPr>
+          <w:rFonts w:eastAsia="Times New Roman" w:cstheme="minorHAnsi"/>
+          <w:color w:val="000000"/>
+          <w:sz w:val="24"/>
+          <w:szCs w:val="24"/>
+        </w:rPr>
+        <w:t xml:space="preserve"> </w:t>
+      </w:r>
+      <w:r>
+        <w:rPr>
+          <w:rFonts w:eastAsia="Times New Roman" w:cstheme="minorHAnsi"/>
+          <w:color w:val="000000"/>
+          <w:sz w:val="24"/>
+          <w:szCs w:val="24"/>
+        </w:rPr>
+        <w:t>running in</w:t>
+      </w:r>
+      <w:r>
+        <w:rPr>
+          <w:rFonts w:eastAsia="Times New Roman" w:cstheme="minorHAnsi"/>
+          <w:color w:val="000000"/>
+          <w:sz w:val="24"/>
+          <w:szCs w:val="24"/>
+        </w:rPr>
+        <w:t xml:space="preserve"> the same thread block may</w:t>
+      </w:r>
+      <w:r>
+        <w:rPr>
+          <w:rFonts w:eastAsia="Times New Roman" w:cstheme="minorHAnsi"/>
+          <w:color w:val="000000"/>
+          <w:sz w:val="24"/>
+          <w:szCs w:val="24"/>
+        </w:rPr>
+        <w:t xml:space="preserve"> </w:t>
+      </w:r>
+      <w:r>
+        <w:rPr>
+          <w:rFonts w:eastAsia="Times New Roman" w:cstheme="minorHAnsi"/>
+          <w:color w:val="000000"/>
+          <w:sz w:val="24"/>
+          <w:szCs w:val="24"/>
+        </w:rPr>
+        <w:t>trying</w:t>
+      </w:r>
+      <w:r>
+        <w:rPr>
+          <w:rFonts w:eastAsia="Times New Roman" w:cstheme="minorHAnsi"/>
+          <w:color w:val="000000"/>
+          <w:sz w:val="24"/>
+          <w:szCs w:val="24"/>
+        </w:rPr>
+        <w:t xml:space="preserve"> to update </w:t>
+      </w:r>
+      <w:r>
+        <w:rPr>
+          <w:rFonts w:eastAsia="Times New Roman" w:cstheme="minorHAnsi"/>
+          <w:color w:val="000000"/>
+          <w:sz w:val="24"/>
+          <w:szCs w:val="24"/>
+        </w:rPr>
+        <w:t xml:space="preserve">the same pixel </w:t>
+      </w:r>
+      <w:r>
+        <w:rPr>
+          <w:rFonts w:eastAsia="Times New Roman" w:cstheme="minorHAnsi"/>
+          <w:color w:val="000000"/>
+          <w:sz w:val="24"/>
+          <w:szCs w:val="24"/>
+        </w:rPr>
+        <w:t>bucket</w:t>
+      </w:r>
+      <w:r>
+        <w:rPr>
+          <w:rFonts w:eastAsia="Times New Roman" w:cstheme="minorHAnsi"/>
+          <w:color w:val="000000"/>
+          <w:sz w:val="24"/>
+          <w:szCs w:val="24"/>
+        </w:rPr>
+        <w:t xml:space="preserve"> </w:t>
+      </w:r>
+      <w:r>
+        <w:rPr>
+          <w:rFonts w:eastAsia="Times New Roman" w:cstheme="minorHAnsi"/>
+          <w:color w:val="000000"/>
+          <w:sz w:val="24"/>
+          <w:szCs w:val="24"/>
+        </w:rPr>
+        <w:t xml:space="preserve">in the same time. An atomic operation guarantees no </w:t>
+      </w:r>
+      <w:r>
+        <w:rPr>
+          <w:rFonts w:eastAsia="Times New Roman" w:cstheme="minorHAnsi"/>
+          <w:color w:val="000000"/>
+          <w:sz w:val="24"/>
+          <w:szCs w:val="24"/>
+        </w:rPr>
+        <w:t xml:space="preserve">two writers </w:t>
+      </w:r>
+      <w:r>
+        <w:rPr>
+          <w:rFonts w:eastAsia="Times New Roman" w:cstheme="minorHAnsi"/>
+          <w:color w:val="000000"/>
+          <w:sz w:val="24"/>
+          <w:szCs w:val="24"/>
+        </w:rPr>
+        <w:t xml:space="preserve">(in our case threads) </w:t>
+      </w:r>
+      <w:r>
+        <w:rPr>
+          <w:rFonts w:eastAsia="Times New Roman" w:cstheme="minorHAnsi"/>
+          <w:color w:val="000000"/>
+          <w:sz w:val="24"/>
+          <w:szCs w:val="24"/>
+        </w:rPr>
+        <w:t>can access in the same time</w:t>
+      </w:r>
+      <w:r>
+        <w:rPr>
+          <w:rFonts w:eastAsia="Times New Roman" w:cstheme="minorHAnsi"/>
+          <w:color w:val="000000"/>
+          <w:sz w:val="24"/>
+          <w:szCs w:val="24"/>
+        </w:rPr>
+        <w:t xml:space="preserve"> to the same pixel bucket</w:t>
+      </w:r>
+      <w:r>
+        <w:rPr>
+          <w:rFonts w:eastAsia="Times New Roman" w:cstheme="minorHAnsi"/>
+          <w:color w:val="000000"/>
+          <w:sz w:val="24"/>
+          <w:szCs w:val="24"/>
+        </w:rPr>
+        <w:t>.</w:t>
+      </w:r>
+    </w:p>
+    <w:p>
+      <w:pPr>
+        <w:pStyle w:val="ListParagraph"/>
+        <w:numPr>
+          <w:ilvl w:val="1"/>
+          <w:numId w:val="6"/>
+        </w:numPr>
+        <w:autoSpaceDE w:val="0"/>
+        <w:autoSpaceDN w:val="0"/>
+        <w:adjustRightInd w:val="0"/>
+        <w:spacing w:before="100" w:beforeAutospacing="1" w:after="0" w:afterAutospacing="1" w:line="276" w:lineRule="auto"/>
+        <w:textAlignment w:val="baseline"/>
+        <w:rPr>
+          <w:rFonts w:eastAsia="Times New Roman" w:cstheme="minorHAnsi"/>
+          <w:color w:val="000000"/>
+          <w:sz w:val="24"/>
+          <w:szCs w:val="24"/>
+        </w:rPr>
+      </w:pPr>
+      <w:r>
+        <w:rPr>
+          <w:rFonts w:eastAsia="Times New Roman" w:cstheme="minorHAnsi"/>
+          <w:color w:val="000000"/>
+          <w:sz w:val="24"/>
+          <w:szCs w:val="24"/>
+        </w:rPr>
+        <w:t>Coping only one picture per iteration</w:t>
+      </w:r>
+      <w:r>
+        <w:rPr>
+          <w:rFonts w:eastAsia="Times New Roman" w:cstheme="minorHAnsi"/>
+          <w:color w:val="000000"/>
+          <w:sz w:val="24"/>
+          <w:szCs w:val="24"/>
+        </w:rPr>
+        <w:t>, by changing the source start pointer for copying:</w:t>
+      </w:r>
+      <w:r>
+        <w:rPr>
+          <w:rFonts w:eastAsia="Times New Roman" w:cstheme="minorHAnsi"/>
+          <w:color w:val="000000"/>
+          <w:sz w:val="24"/>
+          <w:szCs w:val="24"/>
+        </w:rPr>
+        <w:br/>
+      </w:r>
+      <w:r>
+        <w:rPr>
+          <w:rFonts w:ascii="Courier New" w:hAnsi="Courier New" w:cs="Courier New"/>
+          <w:color w:val="8000FF"/>
+          <w:sz w:val="20"/>
+          <w:szCs w:val="20"/>
+          <w:highlight w:val="white"/>
+        </w:rPr>
+        <w:t>int</w:t>
+      </w:r>
+      <w:r>
+        <w:rPr>
+          <w:rFonts w:ascii="Courier New" w:hAnsi="Courier New" w:cs="Courier New"/>
+          <w:color w:val="000000"/>
+          <w:sz w:val="20"/>
+          <w:szCs w:val="20"/>
+          <w:highlight w:val="white"/>
+        </w:rPr>
+        <w:t xml:space="preserve"> </w:t>
+      </w:r>
+      <w:proofErr w:type="spellStart"/>
+      <w:r>
+        <w:rPr>
+          <w:rFonts w:ascii="Courier New" w:hAnsi="Courier New" w:cs="Courier New"/>
+          <w:color w:val="000000"/>
+          <w:sz w:val="20"/>
+          <w:szCs w:val="20"/>
+          <w:highlight w:val="white"/>
+        </w:rPr>
+        <w:t>imageStartIndex</w:t>
+      </w:r>
+      <w:proofErr w:type="spellEnd"/>
+      <w:r>
+        <w:rPr>
+          <w:rFonts w:ascii="Courier New" w:hAnsi="Courier New" w:cs="Courier New"/>
+          <w:color w:val="000000"/>
+          <w:sz w:val="20"/>
+          <w:szCs w:val="20"/>
+          <w:highlight w:val="white"/>
+        </w:rPr>
+        <w:t xml:space="preserve"> </w:t>
+      </w:r>
+      <w:r>
+        <w:rPr>
+          <w:rFonts w:ascii="Courier New" w:hAnsi="Courier New" w:cs="Courier New"/>
+          <w:b/>
+          <w:bCs/>
+          <w:color w:val="000080"/>
+          <w:sz w:val="20"/>
+          <w:szCs w:val="20"/>
+          <w:highlight w:val="white"/>
+        </w:rPr>
+        <w:t>=</w:t>
+      </w:r>
+      <w:r>
+        <w:rPr>
+          <w:rFonts w:ascii="Courier New" w:hAnsi="Courier New" w:cs="Courier New"/>
+          <w:color w:val="000000"/>
+          <w:sz w:val="20"/>
+          <w:szCs w:val="20"/>
+          <w:highlight w:val="white"/>
+        </w:rPr>
+        <w:t xml:space="preserve">  IMG_HEIGHT </w:t>
+      </w:r>
+      <w:r>
+        <w:rPr>
+          <w:rFonts w:ascii="Courier New" w:hAnsi="Courier New" w:cs="Courier New"/>
+          <w:b/>
+          <w:bCs/>
+          <w:color w:val="000080"/>
+          <w:sz w:val="20"/>
+          <w:szCs w:val="20"/>
+          <w:highlight w:val="white"/>
+        </w:rPr>
+        <w:t>*</w:t>
+      </w:r>
+      <w:r>
+        <w:rPr>
+          <w:rFonts w:ascii="Courier New" w:hAnsi="Courier New" w:cs="Courier New"/>
+          <w:color w:val="000000"/>
+          <w:sz w:val="20"/>
+          <w:szCs w:val="20"/>
+          <w:highlight w:val="white"/>
+        </w:rPr>
+        <w:t xml:space="preserve"> IMG_WIDTH </w:t>
+      </w:r>
+      <w:r>
+        <w:rPr>
+          <w:rFonts w:ascii="Courier New" w:hAnsi="Courier New" w:cs="Courier New"/>
+          <w:b/>
+          <w:bCs/>
+          <w:color w:val="000080"/>
+          <w:sz w:val="20"/>
+          <w:szCs w:val="20"/>
+          <w:highlight w:val="white"/>
+        </w:rPr>
+        <w:t>*</w:t>
+      </w:r>
+      <w:r>
+        <w:rPr>
+          <w:rFonts w:ascii="Courier New" w:hAnsi="Courier New" w:cs="Courier New"/>
+          <w:color w:val="000000"/>
+          <w:sz w:val="20"/>
+          <w:szCs w:val="20"/>
+          <w:highlight w:val="white"/>
+        </w:rPr>
+        <w:t xml:space="preserve"> </w:t>
+      </w:r>
+      <w:proofErr w:type="spellStart"/>
+      <w:r>
+        <w:rPr>
+          <w:rFonts w:ascii="Courier New" w:hAnsi="Courier New" w:cs="Courier New"/>
+          <w:color w:val="000000"/>
+          <w:sz w:val="20"/>
+          <w:szCs w:val="20"/>
+          <w:highlight w:val="white"/>
+        </w:rPr>
+        <w:t>i</w:t>
+      </w:r>
+      <w:proofErr w:type="spellEnd"/>
+      <w:r>
+        <w:rPr>
+          <w:rFonts w:ascii="Courier New" w:hAnsi="Courier New" w:cs="Courier New"/>
+          <w:b/>
+          <w:bCs/>
+          <w:color w:val="000080"/>
+          <w:sz w:val="20"/>
+          <w:szCs w:val="20"/>
+          <w:highlight w:val="white"/>
+        </w:rPr>
+        <w:t>;</w:t>
+      </w:r>
+      <w:r>
+        <w:rPr>
+          <w:rFonts w:ascii="Courier New" w:hAnsi="Courier New" w:cs="Courier New"/>
+          <w:b/>
+          <w:bCs/>
+          <w:color w:val="000080"/>
+          <w:sz w:val="20"/>
+          <w:szCs w:val="20"/>
+          <w:highlight w:val="white"/>
+        </w:rPr>
+        <w:br/>
+      </w:r>
+      <w:r>
+        <w:rPr>
+          <w:rFonts w:ascii="Courier New" w:hAnsi="Courier New" w:cs="Courier New"/>
+          <w:color w:val="000000"/>
+          <w:sz w:val="20"/>
+          <w:szCs w:val="20"/>
+          <w:highlight w:val="white"/>
+        </w:rPr>
+        <w:t>CUDA_CHECK</w:t>
+      </w:r>
+      <w:r>
+        <w:rPr>
+          <w:rFonts w:ascii="Courier New" w:hAnsi="Courier New" w:cs="Courier New"/>
+          <w:b/>
+          <w:bCs/>
+          <w:color w:val="000080"/>
+          <w:sz w:val="20"/>
+          <w:szCs w:val="20"/>
+          <w:highlight w:val="white"/>
+        </w:rPr>
+        <w:t>(</w:t>
+      </w:r>
+      <w:proofErr w:type="spellStart"/>
+      <w:r>
+        <w:rPr>
+          <w:rFonts w:ascii="Courier New" w:hAnsi="Courier New" w:cs="Courier New"/>
+          <w:color w:val="000000"/>
+          <w:sz w:val="20"/>
+          <w:szCs w:val="20"/>
+          <w:highlight w:val="white"/>
+        </w:rPr>
+        <w:t>cudaMemcpy</w:t>
+      </w:r>
+      <w:proofErr w:type="spellEnd"/>
+      <w:r>
+        <w:rPr>
+          <w:rFonts w:ascii="Courier New" w:hAnsi="Courier New" w:cs="Courier New"/>
+          <w:b/>
+          <w:bCs/>
+          <w:color w:val="000080"/>
+          <w:sz w:val="20"/>
+          <w:szCs w:val="20"/>
+          <w:highlight w:val="white"/>
+        </w:rPr>
+        <w:t>(</w:t>
+      </w:r>
+      <w:proofErr w:type="spellStart"/>
+      <w:r>
+        <w:rPr>
+          <w:rFonts w:ascii="Courier New" w:hAnsi="Courier New" w:cs="Courier New"/>
+          <w:color w:val="000000"/>
+          <w:sz w:val="20"/>
+          <w:szCs w:val="20"/>
+          <w:highlight w:val="white"/>
+        </w:rPr>
+        <w:t>image_in_device_serial</w:t>
+      </w:r>
+      <w:proofErr w:type="spellEnd"/>
+      <w:r>
+        <w:rPr>
+          <w:rFonts w:ascii="Courier New" w:hAnsi="Courier New" w:cs="Courier New"/>
+          <w:b/>
+          <w:bCs/>
+          <w:color w:val="000080"/>
+          <w:sz w:val="20"/>
+          <w:szCs w:val="20"/>
+          <w:highlight w:val="white"/>
+        </w:rPr>
+        <w:t>,</w:t>
+      </w:r>
+      <w:r>
+        <w:rPr>
+          <w:rFonts w:ascii="Courier New" w:hAnsi="Courier New" w:cs="Courier New"/>
+          <w:color w:val="000000"/>
+          <w:sz w:val="20"/>
+          <w:szCs w:val="20"/>
+          <w:highlight w:val="white"/>
+        </w:rPr>
+        <w:t xml:space="preserve"> </w:t>
+      </w:r>
+      <w:proofErr w:type="spellStart"/>
+      <w:r>
+        <w:rPr>
+          <w:rFonts w:ascii="Courier New" w:hAnsi="Courier New" w:cs="Courier New"/>
+          <w:b/>
+          <w:bCs/>
+          <w:color w:val="000000"/>
+          <w:sz w:val="20"/>
+          <w:szCs w:val="20"/>
+          <w:highlight w:val="white"/>
+        </w:rPr>
+        <w:t>images_in</w:t>
+      </w:r>
+      <w:proofErr w:type="spellEnd"/>
+      <w:r>
+        <w:rPr>
+          <w:rFonts w:ascii="Courier New" w:hAnsi="Courier New" w:cs="Courier New"/>
+          <w:b/>
+          <w:bCs/>
+          <w:color w:val="000000"/>
+          <w:sz w:val="20"/>
+          <w:szCs w:val="20"/>
+          <w:highlight w:val="white"/>
+        </w:rPr>
+        <w:t xml:space="preserve"> </w:t>
+      </w:r>
+      <w:proofErr w:type="spellStart"/>
+      <w:r>
+        <w:rPr>
+          <w:rFonts w:ascii="Courier New" w:hAnsi="Courier New" w:cs="Courier New"/>
+          <w:b/>
+          <w:bCs/>
+          <w:color w:val="000000"/>
+          <w:sz w:val="20"/>
+          <w:szCs w:val="20"/>
+          <w:highlight w:val="white"/>
+        </w:rPr>
+        <w:t>imageStartIndex</w:t>
+      </w:r>
+      <w:proofErr w:type="spellEnd"/>
+      <w:r>
+        <w:rPr>
+          <w:rFonts w:ascii="Courier New" w:hAnsi="Courier New" w:cs="Courier New"/>
+          <w:b/>
+          <w:bCs/>
+          <w:color w:val="000080"/>
+          <w:sz w:val="20"/>
+          <w:szCs w:val="20"/>
+          <w:highlight w:val="white"/>
+        </w:rPr>
+        <w:t>,</w:t>
+      </w:r>
+      <w:r>
+        <w:rPr>
+          <w:rFonts w:eastAsia="Times New Roman" w:cstheme="minorHAnsi"/>
+          <w:color w:val="000000"/>
+          <w:sz w:val="24"/>
+          <w:szCs w:val="24"/>
+        </w:rPr>
+        <w:t xml:space="preserve"> </w:t>
+      </w:r>
+      <w:r>
+        <w:rPr>
+          <w:rFonts w:ascii="Courier New" w:hAnsi="Courier New" w:cs="Courier New"/>
+          <w:color w:val="000000"/>
+          <w:sz w:val="20"/>
+          <w:szCs w:val="20"/>
+          <w:highlight w:val="white"/>
+        </w:rPr>
+        <w:t xml:space="preserve">IMG_HEIGHT </w:t>
+      </w:r>
+      <w:r>
+        <w:rPr>
+          <w:rFonts w:ascii="Courier New" w:hAnsi="Courier New" w:cs="Courier New"/>
+          <w:b/>
+          <w:bCs/>
+          <w:color w:val="000080"/>
+          <w:sz w:val="20"/>
+          <w:szCs w:val="20"/>
+          <w:highlight w:val="white"/>
+        </w:rPr>
+        <w:t>*</w:t>
+      </w:r>
+      <w:r>
+        <w:rPr>
+          <w:rFonts w:ascii="Courier New" w:hAnsi="Courier New" w:cs="Courier New"/>
+          <w:color w:val="000000"/>
+          <w:sz w:val="20"/>
+          <w:szCs w:val="20"/>
+          <w:highlight w:val="white"/>
+        </w:rPr>
+        <w:t xml:space="preserve"> IMG_WIDTH</w:t>
+      </w:r>
+      <w:r>
+        <w:rPr>
+          <w:rFonts w:ascii="Courier New" w:hAnsi="Courier New" w:cs="Courier New"/>
+          <w:b/>
+          <w:bCs/>
+          <w:color w:val="000080"/>
+          <w:sz w:val="20"/>
+          <w:szCs w:val="20"/>
+          <w:highlight w:val="white"/>
+        </w:rPr>
+        <w:t>,</w:t>
+      </w:r>
+      <w:r>
+        <w:rPr>
+          <w:rFonts w:ascii="Courier New" w:hAnsi="Courier New" w:cs="Courier New"/>
+          <w:color w:val="000000"/>
+          <w:sz w:val="20"/>
+          <w:szCs w:val="20"/>
+          <w:highlight w:val="white"/>
+        </w:rPr>
+        <w:t xml:space="preserve"> </w:t>
+      </w:r>
+      <w:proofErr w:type="spellStart"/>
+      <w:r>
+        <w:rPr>
+          <w:rFonts w:ascii="Courier New" w:hAnsi="Courier New" w:cs="Courier New"/>
+          <w:color w:val="000000"/>
+          <w:sz w:val="20"/>
+          <w:szCs w:val="20"/>
+          <w:highlight w:val="white"/>
+        </w:rPr>
+        <w:t>cudaMemcpyHostToDevice</w:t>
+      </w:r>
+      <w:proofErr w:type="spellEnd"/>
+      <w:r>
+        <w:rPr>
+          <w:rFonts w:ascii="Courier New" w:hAnsi="Courier New" w:cs="Courier New"/>
+          <w:b/>
+          <w:bCs/>
+          <w:color w:val="000080"/>
+          <w:sz w:val="20"/>
+          <w:szCs w:val="20"/>
+          <w:highlight w:val="white"/>
+        </w:rPr>
+        <w:t>));</w:t>
+      </w:r>
+    </w:p>
+    <w:p>
+      <w:pPr>
+        <w:pStyle w:val="ListParagraph"/>
+        <w:numPr>
+          <w:ilvl w:val="1"/>
+          <w:numId w:val="6"/>
+        </w:numPr>
+        <w:autoSpaceDE w:val="0"/>
+        <w:autoSpaceDN w:val="0"/>
+        <w:adjustRightInd w:val="0"/>
+        <w:spacing w:before="100" w:beforeAutospacing="1" w:after="0" w:afterAutospacing="1" w:line="276" w:lineRule="auto"/>
+        <w:textAlignment w:val="baseline"/>
+        <w:rPr>
+          <w:rFonts w:eastAsia="Times New Roman" w:cstheme="minorHAnsi"/>
+          <w:color w:val="000000"/>
+          <w:sz w:val="24"/>
+          <w:szCs w:val="24"/>
+        </w:rPr>
+      </w:pPr>
+    </w:p>
+    <w:p>
+      <w:pPr>
+        <w:pStyle w:val="ListParagraph"/>
+        <w:autoSpaceDE w:val="0"/>
+        <w:autoSpaceDN w:val="0"/>
+        <w:adjustRightInd w:val="0"/>
+        <w:spacing w:before="100" w:beforeAutospacing="1" w:after="0" w:afterAutospacing="1" w:line="276" w:lineRule="auto"/>
+        <w:ind w:left="1080"/>
+        <w:textAlignment w:val="baseline"/>
+        <w:rPr>
+          <w:rFonts w:eastAsia="Times New Roman" w:cstheme="minorHAnsi"/>
+          <w:color w:val="000000"/>
+          <w:sz w:val="24"/>
+          <w:szCs w:val="24"/>
+        </w:rPr>
+      </w:pPr>
+      <w:r>
+        <w:rPr>
+          <w:rFonts w:eastAsia="Times New Roman" w:cstheme="minorHAnsi"/>
+          <w:color w:val="000000"/>
+          <w:sz w:val="24"/>
+          <w:szCs w:val="24"/>
+        </w:rPr>
+        <w:br/>
+      </w:r>
+    </w:p>
+    <w:p>
+      <w:pPr>
+        <w:spacing w:line="276" w:lineRule="auto"/>
         <w:rPr>
           <w:rFonts w:cstheme="minorHAnsi"/>
           <w:color w:val="4472C5"/>
@@ -665,32 +1568,17 @@
           <w:szCs w:val="28"/>
           <w:u w:val="single"/>
         </w:rPr>
-        <w:t>:</w:t>
-      </w:r>
-    </w:p>
-    <w:p>
-      <w:pPr>
-        <w:pStyle w:val="ListParagraph"/>
-        <w:numPr>
-          <w:ilvl w:val="0"/>
-          <w:numId w:val="3"/>
-        </w:numPr>
-        <w:rPr>
-          <w:rFonts w:cstheme="minorHAnsi"/>
-          <w:sz w:val="24"/>
-          <w:szCs w:val="24"/>
-        </w:rPr>
-      </w:pPr>
-      <w:bookmarkStart w:id="0" w:name="_GoBack"/>
-      <w:bookmarkEnd w:id="0"/>
-      <w:r>
-        <w:rPr>
-          <w:rFonts w:cstheme="minorHAnsi"/>
-          <w:sz w:val="24"/>
-          <w:szCs w:val="24"/>
-        </w:rPr>
-        <w:t>Implanted in the hw1.cu file</w:t>
-      </w:r>
+      </w:pPr>
+    </w:p>
+    <w:p>
+      <w:pPr>
+        <w:spacing w:line="276" w:lineRule="auto"/>
+        <w:rPr>
+          <w:rFonts w:cstheme="minorHAnsi"/>
+          <w:sz w:val="24"/>
+          <w:szCs w:val="24"/>
+        </w:rPr>
+      </w:pPr>
     </w:p>
     <w:sectPr>
       <w:headerReference w:type="default" r:id="rId7"/>
@@ -794,16 +1682,7 @@
         <w:szCs w:val="20"/>
         <w:rtl/>
       </w:rPr>
-      <w:t xml:space="preserve">                                    </w:t>
-    </w:r>
-    <w:r>
-      <w:rPr>
-        <w:rFonts w:cstheme="minorHAnsi"/>
-        <w:sz w:val="20"/>
-        <w:szCs w:val="20"/>
-        <w:rtl/>
-      </w:rPr>
-      <w:t>הפקולטה להנדסת חשמל</w:t>
+      <w:t xml:space="preserve">                                    הפקולטה להנדסת חשמל</w:t>
     </w:r>
   </w:p>
   <w:p>
@@ -814,12 +1693,30 @@
       <w:spacing w:after="0" w:line="240" w:lineRule="auto"/>
       <w:jc w:val="right"/>
       <w:rPr>
+        <w:rFonts w:cstheme="minorHAnsi"/>
+        <w:sz w:val="20"/>
+        <w:szCs w:val="20"/>
+        <w:rtl/>
+      </w:rPr>
+    </w:pPr>
+    <w:r>
+      <w:rPr>
         <w:rFonts w:cstheme="minorHAnsi" w:hint="cs"/>
         <w:sz w:val="20"/>
         <w:szCs w:val="20"/>
         <w:rtl/>
       </w:rPr>
-    </w:pPr>
+      <w:t xml:space="preserve">סמסטר </w:t>
+    </w:r>
+    <w:r>
+      <w:rPr>
+        <w:rFonts w:cstheme="minorHAnsi"/>
+        <w:sz w:val="20"/>
+        <w:szCs w:val="20"/>
+        <w:rtl/>
+      </w:rPr>
+      <w:t xml:space="preserve">אביב 2019                                                                  </w:t>
+    </w:r>
     <w:r>
       <w:rPr>
         <w:rFonts w:cstheme="minorHAnsi" w:hint="cs"/>
@@ -827,7 +1724,7 @@
         <w:szCs w:val="20"/>
         <w:rtl/>
       </w:rPr>
-      <w:t xml:space="preserve">סמסטר </w:t>
+      <w:t xml:space="preserve">                              </w:t>
     </w:r>
     <w:r>
       <w:rPr>
@@ -836,34 +1733,7 @@
         <w:szCs w:val="20"/>
         <w:rtl/>
       </w:rPr>
-      <w:t xml:space="preserve">אביב 2019                                                                  </w:t>
-    </w:r>
-    <w:r>
-      <w:rPr>
-        <w:rFonts w:cstheme="minorHAnsi" w:hint="cs"/>
-        <w:sz w:val="20"/>
-        <w:szCs w:val="20"/>
-        <w:rtl/>
-      </w:rPr>
-      <w:t xml:space="preserve">                              </w:t>
-    </w:r>
-    <w:r>
-      <w:rPr>
-        <w:rFonts w:cstheme="minorHAnsi"/>
-        <w:sz w:val="20"/>
-        <w:szCs w:val="20"/>
-        <w:rtl/>
-      </w:rPr>
-      <w:t xml:space="preserve">                              </w:t>
-    </w:r>
-    <w:r>
-      <w:rPr>
-        <w:rFonts w:cstheme="minorHAnsi"/>
-        <w:sz w:val="20"/>
-        <w:szCs w:val="20"/>
-        <w:rtl/>
-      </w:rPr>
-      <w:t>הטכניון – מכון טכנולוגי לישראל</w:t>
+      <w:t xml:space="preserve">                              הטכניון – מכון טכנולוגי לישראל</w:t>
     </w:r>
   </w:p>
 </w:hdr>
@@ -874,29 +1744,31 @@
   <w:abstractNum w:abstractNumId="0" w15:restartNumberingAfterBreak="0">
     <w:nsid w:val="036312A3"/>
     <w:multiLevelType w:val="hybridMultilevel"/>
-    <w:tmpl w:val="FEF4960A"/>
-    <w:lvl w:ilvl="0" w:tplc="8D940284">
+    <w:tmpl w:val="32983D56"/>
+    <w:lvl w:ilvl="0" w:tplc="67E8983E">
       <w:start w:val="1"/>
       <w:numFmt w:val="decimal"/>
       <w:lvlText w:val="%1."/>
       <w:lvlJc w:val="left"/>
       <w:pPr>
-        <w:ind w:left="900" w:hanging="360"/>
-      </w:pPr>
-      <w:rPr>
-        <w:rFonts w:hint="default"/>
-        <w:color w:val="auto"/>
+        <w:ind w:left="360" w:hanging="360"/>
+      </w:pPr>
+      <w:rPr>
+        <w:rFonts w:hint="default"/>
+        <w:b w:val="0"/>
+        <w:bCs w:val="0"/>
+        <w:color w:val="2E74B5" w:themeColor="accent5" w:themeShade="BF"/>
         <w:sz w:val="28"/>
-        <w:u w:val="none"/>
-      </w:rPr>
-    </w:lvl>
-    <w:lvl w:ilvl="1" w:tplc="04090019" w:tentative="1">
+        <w:u w:val="single"/>
+      </w:rPr>
+    </w:lvl>
+    <w:lvl w:ilvl="1" w:tplc="04090019">
       <w:start w:val="1"/>
       <w:numFmt w:val="lowerLetter"/>
       <w:lvlText w:val="%2."/>
       <w:lvlJc w:val="left"/>
       <w:pPr>
-        <w:ind w:left="1620" w:hanging="360"/>
+        <w:ind w:left="1080" w:hanging="360"/>
       </w:pPr>
     </w:lvl>
     <w:lvl w:ilvl="2" w:tplc="0409001B" w:tentative="1">
@@ -905,7 +1777,7 @@
       <w:lvlText w:val="%3."/>
       <w:lvlJc w:val="right"/>
       <w:pPr>
-        <w:ind w:left="2340" w:hanging="180"/>
+        <w:ind w:left="1800" w:hanging="180"/>
       </w:pPr>
     </w:lvl>
     <w:lvl w:ilvl="3" w:tplc="0409000F" w:tentative="1">
@@ -914,7 +1786,7 @@
       <w:lvlText w:val="%4."/>
       <w:lvlJc w:val="left"/>
       <w:pPr>
-        <w:ind w:left="3060" w:hanging="360"/>
+        <w:ind w:left="2520" w:hanging="360"/>
       </w:pPr>
     </w:lvl>
     <w:lvl w:ilvl="4" w:tplc="04090019" w:tentative="1">
@@ -923,7 +1795,7 @@
       <w:lvlText w:val="%5."/>
       <w:lvlJc w:val="left"/>
       <w:pPr>
-        <w:ind w:left="3780" w:hanging="360"/>
+        <w:ind w:left="3240" w:hanging="360"/>
       </w:pPr>
     </w:lvl>
     <w:lvl w:ilvl="5" w:tplc="0409001B" w:tentative="1">
@@ -932,7 +1804,7 @@
       <w:lvlText w:val="%6."/>
       <w:lvlJc w:val="right"/>
       <w:pPr>
-        <w:ind w:left="4500" w:hanging="180"/>
+        <w:ind w:left="3960" w:hanging="180"/>
       </w:pPr>
     </w:lvl>
     <w:lvl w:ilvl="6" w:tplc="0409000F" w:tentative="1">
@@ -941,7 +1813,7 @@
       <w:lvlText w:val="%7."/>
       <w:lvlJc w:val="left"/>
       <w:pPr>
-        <w:ind w:left="5220" w:hanging="360"/>
+        <w:ind w:left="4680" w:hanging="360"/>
       </w:pPr>
     </w:lvl>
     <w:lvl w:ilvl="7" w:tplc="04090019" w:tentative="1">
@@ -950,7 +1822,7 @@
       <w:lvlText w:val="%8."/>
       <w:lvlJc w:val="left"/>
       <w:pPr>
-        <w:ind w:left="5940" w:hanging="360"/>
+        <w:ind w:left="5400" w:hanging="360"/>
       </w:pPr>
     </w:lvl>
     <w:lvl w:ilvl="8" w:tplc="0409001B" w:tentative="1">
@@ -959,11 +1831,242 @@
       <w:lvlText w:val="%9."/>
       <w:lvlJc w:val="right"/>
       <w:pPr>
-        <w:ind w:left="6660" w:hanging="180"/>
+        <w:ind w:left="6120" w:hanging="180"/>
       </w:pPr>
     </w:lvl>
   </w:abstractNum>
   <w:abstractNum w:abstractNumId="1" w15:restartNumberingAfterBreak="0">
+    <w:nsid w:val="43445022"/>
+    <w:multiLevelType w:val="multilevel"/>
+    <w:tmpl w:val="E20C8002"/>
+    <w:lvl w:ilvl="0">
+      <w:start w:val="1"/>
+      <w:numFmt w:val="decimal"/>
+      <w:lvlText w:val="%1"/>
+      <w:lvlJc w:val="left"/>
+      <w:pPr>
+        <w:ind w:left="360" w:hanging="360"/>
+      </w:pPr>
+      <w:rPr>
+        <w:rFonts w:hint="default"/>
+      </w:rPr>
+    </w:lvl>
+    <w:lvl w:ilvl="1">
+      <w:start w:val="1"/>
+      <w:numFmt w:val="decimal"/>
+      <w:lvlText w:val="%1.%2"/>
+      <w:lvlJc w:val="left"/>
+      <w:pPr>
+        <w:ind w:left="1080" w:hanging="360"/>
+      </w:pPr>
+      <w:rPr>
+        <w:rFonts w:hint="default"/>
+      </w:rPr>
+    </w:lvl>
+    <w:lvl w:ilvl="2">
+      <w:start w:val="1"/>
+      <w:numFmt w:val="decimal"/>
+      <w:lvlText w:val="%1.%2.%3"/>
+      <w:lvlJc w:val="left"/>
+      <w:pPr>
+        <w:ind w:left="2160" w:hanging="720"/>
+      </w:pPr>
+      <w:rPr>
+        <w:rFonts w:hint="default"/>
+      </w:rPr>
+    </w:lvl>
+    <w:lvl w:ilvl="3">
+      <w:start w:val="1"/>
+      <w:numFmt w:val="decimal"/>
+      <w:lvlText w:val="%1.%2.%3.%4"/>
+      <w:lvlJc w:val="left"/>
+      <w:pPr>
+        <w:ind w:left="2880" w:hanging="720"/>
+      </w:pPr>
+      <w:rPr>
+        <w:rFonts w:hint="default"/>
+      </w:rPr>
+    </w:lvl>
+    <w:lvl w:ilvl="4">
+      <w:start w:val="1"/>
+      <w:numFmt w:val="decimal"/>
+      <w:lvlText w:val="%1.%2.%3.%4.%5"/>
+      <w:lvlJc w:val="left"/>
+      <w:pPr>
+        <w:ind w:left="3960" w:hanging="1080"/>
+      </w:pPr>
+      <w:rPr>
+        <w:rFonts w:hint="default"/>
+      </w:rPr>
+    </w:lvl>
+    <w:lvl w:ilvl="5">
+      <w:start w:val="1"/>
+      <w:numFmt w:val="decimal"/>
+      <w:lvlText w:val="%1.%2.%3.%4.%5.%6"/>
+      <w:lvlJc w:val="left"/>
+      <w:pPr>
+        <w:ind w:left="4680" w:hanging="1080"/>
+      </w:pPr>
+      <w:rPr>
+        <w:rFonts w:hint="default"/>
+      </w:rPr>
+    </w:lvl>
+    <w:lvl w:ilvl="6">
+      <w:start w:val="1"/>
+      <w:numFmt w:val="decimal"/>
+      <w:lvlText w:val="%1.%2.%3.%4.%5.%6.%7"/>
+      <w:lvlJc w:val="left"/>
+      <w:pPr>
+        <w:ind w:left="5760" w:hanging="1440"/>
+      </w:pPr>
+      <w:rPr>
+        <w:rFonts w:hint="default"/>
+      </w:rPr>
+    </w:lvl>
+    <w:lvl w:ilvl="7">
+      <w:start w:val="1"/>
+      <w:numFmt w:val="decimal"/>
+      <w:lvlText w:val="%1.%2.%3.%4.%5.%6.%7.%8"/>
+      <w:lvlJc w:val="left"/>
+      <w:pPr>
+        <w:ind w:left="6480" w:hanging="1440"/>
+      </w:pPr>
+      <w:rPr>
+        <w:rFonts w:hint="default"/>
+      </w:rPr>
+    </w:lvl>
+    <w:lvl w:ilvl="8">
+      <w:start w:val="1"/>
+      <w:numFmt w:val="decimal"/>
+      <w:lvlText w:val="%1.%2.%3.%4.%5.%6.%7.%8.%9"/>
+      <w:lvlJc w:val="left"/>
+      <w:pPr>
+        <w:ind w:left="7560" w:hanging="1800"/>
+      </w:pPr>
+      <w:rPr>
+        <w:rFonts w:hint="default"/>
+      </w:rPr>
+    </w:lvl>
+  </w:abstractNum>
+  <w:abstractNum w:abstractNumId="2" w15:restartNumberingAfterBreak="0">
+    <w:nsid w:val="559C78C9"/>
+    <w:multiLevelType w:val="multilevel"/>
+    <w:tmpl w:val="129EB8EE"/>
+    <w:lvl w:ilvl="0">
+      <w:start w:val="3"/>
+      <w:numFmt w:val="decimal"/>
+      <w:lvlText w:val="%1"/>
+      <w:lvlJc w:val="left"/>
+      <w:pPr>
+        <w:ind w:left="360" w:hanging="360"/>
+      </w:pPr>
+      <w:rPr>
+        <w:rFonts w:hint="default"/>
+      </w:rPr>
+    </w:lvl>
+    <w:lvl w:ilvl="1">
+      <w:start w:val="1"/>
+      <w:numFmt w:val="decimal"/>
+      <w:lvlText w:val="%1.%2"/>
+      <w:lvlJc w:val="left"/>
+      <w:pPr>
+        <w:ind w:left="1080" w:hanging="360"/>
+      </w:pPr>
+      <w:rPr>
+        <w:rFonts w:asciiTheme="minorHAnsi" w:hAnsiTheme="minorHAnsi" w:cstheme="minorHAnsi" w:hint="default"/>
+        <w:b w:val="0"/>
+        <w:bCs w:val="0"/>
+        <w:color w:val="auto"/>
+        <w:sz w:val="24"/>
+        <w:szCs w:val="24"/>
+      </w:rPr>
+    </w:lvl>
+    <w:lvl w:ilvl="2">
+      <w:start w:val="1"/>
+      <w:numFmt w:val="decimal"/>
+      <w:lvlText w:val="%1.%2.%3"/>
+      <w:lvlJc w:val="left"/>
+      <w:pPr>
+        <w:ind w:left="2160" w:hanging="720"/>
+      </w:pPr>
+      <w:rPr>
+        <w:rFonts w:hint="default"/>
+      </w:rPr>
+    </w:lvl>
+    <w:lvl w:ilvl="3">
+      <w:start w:val="1"/>
+      <w:numFmt w:val="decimal"/>
+      <w:lvlText w:val="%1.%2.%3.%4"/>
+      <w:lvlJc w:val="left"/>
+      <w:pPr>
+        <w:ind w:left="2880" w:hanging="720"/>
+      </w:pPr>
+      <w:rPr>
+        <w:rFonts w:hint="default"/>
+      </w:rPr>
+    </w:lvl>
+    <w:lvl w:ilvl="4">
+      <w:start w:val="1"/>
+      <w:numFmt w:val="decimal"/>
+      <w:lvlText w:val="%1.%2.%3.%4.%5"/>
+      <w:lvlJc w:val="left"/>
+      <w:pPr>
+        <w:ind w:left="3960" w:hanging="1080"/>
+      </w:pPr>
+      <w:rPr>
+        <w:rFonts w:hint="default"/>
+      </w:rPr>
+    </w:lvl>
+    <w:lvl w:ilvl="5">
+      <w:start w:val="1"/>
+      <w:numFmt w:val="decimal"/>
+      <w:lvlText w:val="%1.%2.%3.%4.%5.%6"/>
+      <w:lvlJc w:val="left"/>
+      <w:pPr>
+        <w:ind w:left="4680" w:hanging="1080"/>
+      </w:pPr>
+      <w:rPr>
+        <w:rFonts w:hint="default"/>
+      </w:rPr>
+    </w:lvl>
+    <w:lvl w:ilvl="6">
+      <w:start w:val="1"/>
+      <w:numFmt w:val="decimal"/>
+      <w:lvlText w:val="%1.%2.%3.%4.%5.%6.%7"/>
+      <w:lvlJc w:val="left"/>
+      <w:pPr>
+        <w:ind w:left="5760" w:hanging="1440"/>
+      </w:pPr>
+      <w:rPr>
+        <w:rFonts w:hint="default"/>
+      </w:rPr>
+    </w:lvl>
+    <w:lvl w:ilvl="7">
+      <w:start w:val="1"/>
+      <w:numFmt w:val="decimal"/>
+      <w:lvlText w:val="%1.%2.%3.%4.%5.%6.%7.%8"/>
+      <w:lvlJc w:val="left"/>
+      <w:pPr>
+        <w:ind w:left="6480" w:hanging="1440"/>
+      </w:pPr>
+      <w:rPr>
+        <w:rFonts w:hint="default"/>
+      </w:rPr>
+    </w:lvl>
+    <w:lvl w:ilvl="8">
+      <w:start w:val="1"/>
+      <w:numFmt w:val="decimal"/>
+      <w:lvlText w:val="%1.%2.%3.%4.%5.%6.%7.%8.%9"/>
+      <w:lvlJc w:val="left"/>
+      <w:pPr>
+        <w:ind w:left="7560" w:hanging="1800"/>
+      </w:pPr>
+      <w:rPr>
+        <w:rFonts w:hint="default"/>
+      </w:rPr>
+    </w:lvl>
+  </w:abstractNum>
+  <w:abstractNum w:abstractNumId="3" w15:restartNumberingAfterBreak="0">
     <w:nsid w:val="5DC76F85"/>
     <w:multiLevelType w:val="hybridMultilevel"/>
     <w:tmpl w:val="3B942CF2"/>
@@ -1052,7 +2155,7 @@
       </w:pPr>
     </w:lvl>
   </w:abstractNum>
-  <w:abstractNum w:abstractNumId="2" w15:restartNumberingAfterBreak="0">
+  <w:abstractNum w:abstractNumId="4" w15:restartNumberingAfterBreak="0">
     <w:nsid w:val="5F534D2F"/>
     <w:multiLevelType w:val="hybridMultilevel"/>
     <w:tmpl w:val="89CA73C2"/>
@@ -1141,13 +2244,372 @@
       </w:pPr>
     </w:lvl>
   </w:abstractNum>
+  <w:abstractNum w:abstractNumId="5" w15:restartNumberingAfterBreak="0">
+    <w:nsid w:val="628849EC"/>
+    <w:multiLevelType w:val="multilevel"/>
+    <w:tmpl w:val="39EECCEC"/>
+    <w:lvl w:ilvl="0">
+      <w:start w:val="2"/>
+      <w:numFmt w:val="decimal"/>
+      <w:lvlText w:val="%1"/>
+      <w:lvlJc w:val="left"/>
+      <w:pPr>
+        <w:ind w:left="360" w:hanging="360"/>
+      </w:pPr>
+      <w:rPr>
+        <w:rFonts w:hint="default"/>
+      </w:rPr>
+    </w:lvl>
+    <w:lvl w:ilvl="1">
+      <w:start w:val="1"/>
+      <w:numFmt w:val="decimal"/>
+      <w:lvlText w:val="%1.%2"/>
+      <w:lvlJc w:val="left"/>
+      <w:pPr>
+        <w:ind w:left="1080" w:hanging="360"/>
+      </w:pPr>
+      <w:rPr>
+        <w:rFonts w:hint="default"/>
+      </w:rPr>
+    </w:lvl>
+    <w:lvl w:ilvl="2">
+      <w:start w:val="1"/>
+      <w:numFmt w:val="decimal"/>
+      <w:lvlText w:val="%1.%2.%3"/>
+      <w:lvlJc w:val="left"/>
+      <w:pPr>
+        <w:ind w:left="2160" w:hanging="720"/>
+      </w:pPr>
+      <w:rPr>
+        <w:rFonts w:hint="default"/>
+      </w:rPr>
+    </w:lvl>
+    <w:lvl w:ilvl="3">
+      <w:start w:val="1"/>
+      <w:numFmt w:val="decimal"/>
+      <w:lvlText w:val="%1.%2.%3.%4"/>
+      <w:lvlJc w:val="left"/>
+      <w:pPr>
+        <w:ind w:left="2880" w:hanging="720"/>
+      </w:pPr>
+      <w:rPr>
+        <w:rFonts w:hint="default"/>
+      </w:rPr>
+    </w:lvl>
+    <w:lvl w:ilvl="4">
+      <w:start w:val="1"/>
+      <w:numFmt w:val="decimal"/>
+      <w:lvlText w:val="%1.%2.%3.%4.%5"/>
+      <w:lvlJc w:val="left"/>
+      <w:pPr>
+        <w:ind w:left="3960" w:hanging="1080"/>
+      </w:pPr>
+      <w:rPr>
+        <w:rFonts w:hint="default"/>
+      </w:rPr>
+    </w:lvl>
+    <w:lvl w:ilvl="5">
+      <w:start w:val="1"/>
+      <w:numFmt w:val="decimal"/>
+      <w:lvlText w:val="%1.%2.%3.%4.%5.%6"/>
+      <w:lvlJc w:val="left"/>
+      <w:pPr>
+        <w:ind w:left="4680" w:hanging="1080"/>
+      </w:pPr>
+      <w:rPr>
+        <w:rFonts w:hint="default"/>
+      </w:rPr>
+    </w:lvl>
+    <w:lvl w:ilvl="6">
+      <w:start w:val="1"/>
+      <w:numFmt w:val="decimal"/>
+      <w:lvlText w:val="%1.%2.%3.%4.%5.%6.%7"/>
+      <w:lvlJc w:val="left"/>
+      <w:pPr>
+        <w:ind w:left="5760" w:hanging="1440"/>
+      </w:pPr>
+      <w:rPr>
+        <w:rFonts w:hint="default"/>
+      </w:rPr>
+    </w:lvl>
+    <w:lvl w:ilvl="7">
+      <w:start w:val="1"/>
+      <w:numFmt w:val="decimal"/>
+      <w:lvlText w:val="%1.%2.%3.%4.%5.%6.%7.%8"/>
+      <w:lvlJc w:val="left"/>
+      <w:pPr>
+        <w:ind w:left="6480" w:hanging="1440"/>
+      </w:pPr>
+      <w:rPr>
+        <w:rFonts w:hint="default"/>
+      </w:rPr>
+    </w:lvl>
+    <w:lvl w:ilvl="8">
+      <w:start w:val="1"/>
+      <w:numFmt w:val="decimal"/>
+      <w:lvlText w:val="%1.%2.%3.%4.%5.%6.%7.%8.%9"/>
+      <w:lvlJc w:val="left"/>
+      <w:pPr>
+        <w:ind w:left="7560" w:hanging="1800"/>
+      </w:pPr>
+      <w:rPr>
+        <w:rFonts w:hint="default"/>
+      </w:rPr>
+    </w:lvl>
+  </w:abstractNum>
+  <w:abstractNum w:abstractNumId="6" w15:restartNumberingAfterBreak="0">
+    <w:nsid w:val="67474FD7"/>
+    <w:multiLevelType w:val="multilevel"/>
+    <w:tmpl w:val="129EB8EE"/>
+    <w:lvl w:ilvl="0">
+      <w:start w:val="3"/>
+      <w:numFmt w:val="decimal"/>
+      <w:lvlText w:val="%1"/>
+      <w:lvlJc w:val="left"/>
+      <w:pPr>
+        <w:ind w:left="360" w:hanging="360"/>
+      </w:pPr>
+      <w:rPr>
+        <w:rFonts w:hint="default"/>
+      </w:rPr>
+    </w:lvl>
+    <w:lvl w:ilvl="1">
+      <w:start w:val="1"/>
+      <w:numFmt w:val="decimal"/>
+      <w:lvlText w:val="%1.%2"/>
+      <w:lvlJc w:val="left"/>
+      <w:pPr>
+        <w:ind w:left="1080" w:hanging="360"/>
+      </w:pPr>
+      <w:rPr>
+        <w:rFonts w:asciiTheme="minorHAnsi" w:hAnsiTheme="minorHAnsi" w:cstheme="minorHAnsi" w:hint="default"/>
+        <w:b w:val="0"/>
+        <w:bCs w:val="0"/>
+        <w:color w:val="auto"/>
+        <w:sz w:val="24"/>
+        <w:szCs w:val="24"/>
+      </w:rPr>
+    </w:lvl>
+    <w:lvl w:ilvl="2">
+      <w:start w:val="1"/>
+      <w:numFmt w:val="decimal"/>
+      <w:lvlText w:val="%1.%2.%3"/>
+      <w:lvlJc w:val="left"/>
+      <w:pPr>
+        <w:ind w:left="2160" w:hanging="720"/>
+      </w:pPr>
+      <w:rPr>
+        <w:rFonts w:hint="default"/>
+      </w:rPr>
+    </w:lvl>
+    <w:lvl w:ilvl="3">
+      <w:start w:val="1"/>
+      <w:numFmt w:val="decimal"/>
+      <w:lvlText w:val="%1.%2.%3.%4"/>
+      <w:lvlJc w:val="left"/>
+      <w:pPr>
+        <w:ind w:left="2880" w:hanging="720"/>
+      </w:pPr>
+      <w:rPr>
+        <w:rFonts w:hint="default"/>
+      </w:rPr>
+    </w:lvl>
+    <w:lvl w:ilvl="4">
+      <w:start w:val="1"/>
+      <w:numFmt w:val="decimal"/>
+      <w:lvlText w:val="%1.%2.%3.%4.%5"/>
+      <w:lvlJc w:val="left"/>
+      <w:pPr>
+        <w:ind w:left="3960" w:hanging="1080"/>
+      </w:pPr>
+      <w:rPr>
+        <w:rFonts w:hint="default"/>
+      </w:rPr>
+    </w:lvl>
+    <w:lvl w:ilvl="5">
+      <w:start w:val="1"/>
+      <w:numFmt w:val="decimal"/>
+      <w:lvlText w:val="%1.%2.%3.%4.%5.%6"/>
+      <w:lvlJc w:val="left"/>
+      <w:pPr>
+        <w:ind w:left="4680" w:hanging="1080"/>
+      </w:pPr>
+      <w:rPr>
+        <w:rFonts w:hint="default"/>
+      </w:rPr>
+    </w:lvl>
+    <w:lvl w:ilvl="6">
+      <w:start w:val="1"/>
+      <w:numFmt w:val="decimal"/>
+      <w:lvlText w:val="%1.%2.%3.%4.%5.%6.%7"/>
+      <w:lvlJc w:val="left"/>
+      <w:pPr>
+        <w:ind w:left="5760" w:hanging="1440"/>
+      </w:pPr>
+      <w:rPr>
+        <w:rFonts w:hint="default"/>
+      </w:rPr>
+    </w:lvl>
+    <w:lvl w:ilvl="7">
+      <w:start w:val="1"/>
+      <w:numFmt w:val="decimal"/>
+      <w:lvlText w:val="%1.%2.%3.%4.%5.%6.%7.%8"/>
+      <w:lvlJc w:val="left"/>
+      <w:pPr>
+        <w:ind w:left="6480" w:hanging="1440"/>
+      </w:pPr>
+      <w:rPr>
+        <w:rFonts w:hint="default"/>
+      </w:rPr>
+    </w:lvl>
+    <w:lvl w:ilvl="8">
+      <w:start w:val="1"/>
+      <w:numFmt w:val="decimal"/>
+      <w:lvlText w:val="%1.%2.%3.%4.%5.%6.%7.%8.%9"/>
+      <w:lvlJc w:val="left"/>
+      <w:pPr>
+        <w:ind w:left="7560" w:hanging="1800"/>
+      </w:pPr>
+      <w:rPr>
+        <w:rFonts w:hint="default"/>
+      </w:rPr>
+    </w:lvl>
+  </w:abstractNum>
+  <w:abstractNum w:abstractNumId="7" w15:restartNumberingAfterBreak="0">
+    <w:nsid w:val="7AB53F07"/>
+    <w:multiLevelType w:val="multilevel"/>
+    <w:tmpl w:val="73B42F40"/>
+    <w:lvl w:ilvl="0">
+      <w:start w:val="1"/>
+      <w:numFmt w:val="decimal"/>
+      <w:lvlText w:val="%1."/>
+      <w:lvlJc w:val="left"/>
+      <w:pPr>
+        <w:tabs>
+          <w:tab w:val="num" w:pos="720"/>
+        </w:tabs>
+        <w:ind w:left="720" w:hanging="360"/>
+      </w:pPr>
+    </w:lvl>
+    <w:lvl w:ilvl="1">
+      <w:start w:val="1"/>
+      <w:numFmt w:val="decimal"/>
+      <w:lvlText w:val="%2."/>
+      <w:lvlJc w:val="left"/>
+      <w:pPr>
+        <w:tabs>
+          <w:tab w:val="num" w:pos="1440"/>
+        </w:tabs>
+        <w:ind w:left="1440" w:hanging="360"/>
+      </w:pPr>
+    </w:lvl>
+    <w:lvl w:ilvl="2" w:tentative="1">
+      <w:start w:val="1"/>
+      <w:numFmt w:val="decimal"/>
+      <w:lvlText w:val="%3."/>
+      <w:lvlJc w:val="left"/>
+      <w:pPr>
+        <w:tabs>
+          <w:tab w:val="num" w:pos="2160"/>
+        </w:tabs>
+        <w:ind w:left="2160" w:hanging="360"/>
+      </w:pPr>
+    </w:lvl>
+    <w:lvl w:ilvl="3" w:tentative="1">
+      <w:start w:val="1"/>
+      <w:numFmt w:val="decimal"/>
+      <w:lvlText w:val="%4."/>
+      <w:lvlJc w:val="left"/>
+      <w:pPr>
+        <w:tabs>
+          <w:tab w:val="num" w:pos="2880"/>
+        </w:tabs>
+        <w:ind w:left="2880" w:hanging="360"/>
+      </w:pPr>
+    </w:lvl>
+    <w:lvl w:ilvl="4" w:tentative="1">
+      <w:start w:val="1"/>
+      <w:numFmt w:val="decimal"/>
+      <w:lvlText w:val="%5."/>
+      <w:lvlJc w:val="left"/>
+      <w:pPr>
+        <w:tabs>
+          <w:tab w:val="num" w:pos="3600"/>
+        </w:tabs>
+        <w:ind w:left="3600" w:hanging="360"/>
+      </w:pPr>
+    </w:lvl>
+    <w:lvl w:ilvl="5" w:tentative="1">
+      <w:start w:val="1"/>
+      <w:numFmt w:val="decimal"/>
+      <w:lvlText w:val="%6."/>
+      <w:lvlJc w:val="left"/>
+      <w:pPr>
+        <w:tabs>
+          <w:tab w:val="num" w:pos="4320"/>
+        </w:tabs>
+        <w:ind w:left="4320" w:hanging="360"/>
+      </w:pPr>
+    </w:lvl>
+    <w:lvl w:ilvl="6" w:tentative="1">
+      <w:start w:val="1"/>
+      <w:numFmt w:val="decimal"/>
+      <w:lvlText w:val="%7."/>
+      <w:lvlJc w:val="left"/>
+      <w:pPr>
+        <w:tabs>
+          <w:tab w:val="num" w:pos="5040"/>
+        </w:tabs>
+        <w:ind w:left="5040" w:hanging="360"/>
+      </w:pPr>
+    </w:lvl>
+    <w:lvl w:ilvl="7" w:tentative="1">
+      <w:start w:val="1"/>
+      <w:numFmt w:val="decimal"/>
+      <w:lvlText w:val="%8."/>
+      <w:lvlJc w:val="left"/>
+      <w:pPr>
+        <w:tabs>
+          <w:tab w:val="num" w:pos="5760"/>
+        </w:tabs>
+        <w:ind w:left="5760" w:hanging="360"/>
+      </w:pPr>
+    </w:lvl>
+    <w:lvl w:ilvl="8" w:tentative="1">
+      <w:start w:val="1"/>
+      <w:numFmt w:val="decimal"/>
+      <w:lvlText w:val="%9."/>
+      <w:lvlJc w:val="left"/>
+      <w:pPr>
+        <w:tabs>
+          <w:tab w:val="num" w:pos="6480"/>
+        </w:tabs>
+        <w:ind w:left="6480" w:hanging="360"/>
+      </w:pPr>
+    </w:lvl>
+  </w:abstractNum>
   <w:num w:numId="1">
-    <w:abstractNumId w:val="1"/>
+    <w:abstractNumId w:val="3"/>
   </w:num>
   <w:num w:numId="2">
     <w:abstractNumId w:val="0"/>
   </w:num>
   <w:num w:numId="3">
+    <w:abstractNumId w:val="4"/>
+  </w:num>
+  <w:num w:numId="4">
+    <w:abstractNumId w:val="1"/>
+  </w:num>
+  <w:num w:numId="5">
+    <w:abstractNumId w:val="5"/>
+  </w:num>
+  <w:num w:numId="6">
+    <w:abstractNumId w:val="6"/>
+  </w:num>
+  <w:num w:numId="7">
+    <w:abstractNumId w:val="7"/>
+  </w:num>
+  <w:num w:numId="8">
     <w:abstractNumId w:val="2"/>
   </w:num>
 </w:numbering>
@@ -1276,6 +2738,7 @@
     <w:lsdException w:name="HTML Sample" w:semiHidden="1" w:unhideWhenUsed="1"/>
     <w:lsdException w:name="HTML Typewriter" w:semiHidden="1" w:unhideWhenUsed="1"/>
     <w:lsdException w:name="HTML Variable" w:semiHidden="1" w:unhideWhenUsed="1"/>
+    <w:lsdException w:name="Normal Table" w:semiHidden="1" w:unhideWhenUsed="1"/>
     <w:lsdException w:name="annotation subject" w:semiHidden="1" w:unhideWhenUsed="1"/>
     <w:lsdException w:name="No List" w:semiHidden="1" w:unhideWhenUsed="1"/>
     <w:lsdException w:name="Outline List 1" w:semiHidden="1" w:unhideWhenUsed="1"/>
@@ -1322,8 +2785,10 @@
     <w:lsdException w:name="Table Subtle 2" w:semiHidden="1" w:unhideWhenUsed="1"/>
     <w:lsdException w:name="Table Web 1" w:semiHidden="1" w:unhideWhenUsed="1"/>
     <w:lsdException w:name="Table Web 2" w:semiHidden="1" w:unhideWhenUsed="1"/>
+    <w:lsdException w:name="Table Web 3" w:semiHidden="1" w:unhideWhenUsed="1"/>
     <w:lsdException w:name="Balloon Text" w:semiHidden="1" w:unhideWhenUsed="1"/>
     <w:lsdException w:name="Table Grid" w:uiPriority="39"/>
+    <w:lsdException w:name="Table Theme" w:semiHidden="1" w:unhideWhenUsed="1"/>
     <w:lsdException w:name="Placeholder Text" w:semiHidden="1"/>
     <w:lsdException w:name="No Spacing" w:uiPriority="1" w:qFormat="1"/>
     <w:lsdException w:name="Light Shading" w:uiPriority="60"/>
@@ -1631,6 +3096,22 @@
       <w:contextualSpacing/>
     </w:pPr>
   </w:style>
+  <w:style w:type="paragraph" w:styleId="NormalWeb">
+    <w:name w:val="Normal (Web)"/>
+    <w:basedOn w:val="Normal"/>
+    <w:uiPriority w:val="99"/>
+    <w:semiHidden/>
+    <w:unhideWhenUsed/>
+    <w:rsid w:val="006E6889"/>
+    <w:pPr>
+      <w:spacing w:before="100" w:beforeAutospacing="1" w:after="100" w:afterAutospacing="1" w:line="240" w:lineRule="auto"/>
+    </w:pPr>
+    <w:rPr>
+      <w:rFonts w:ascii="Times New Roman" w:eastAsia="Times New Roman" w:hAnsi="Times New Roman" w:cs="Times New Roman"/>
+      <w:sz w:val="24"/>
+      <w:szCs w:val="24"/>
+    </w:rPr>
+  </w:style>
 </w:styles>
 </file>
 

</xml_diff>

<commit_message>
update dry part and submission
</commit_message>
<xml_diff>
--- a/HW_1/dry_editable.docx
+++ b/HW_1/dry_editable.docx
@@ -1523,7 +1523,25 @@
           <w:sz w:val="24"/>
           <w:szCs w:val="24"/>
         </w:rPr>
-        <w:t>We would like to find the minimum in parallel as well based on the sum algorithm we seen in class, so we need at least 128 threads</w:t>
+        <w:t>We would like to find the minimum in parallel</w:t>
+      </w:r>
+      <w:r>
+        <w:rPr>
+          <w:rFonts w:eastAsia="Times New Roman" w:cstheme="minorHAnsi"/>
+          <w:color w:val="000000"/>
+          <w:sz w:val="24"/>
+          <w:szCs w:val="24"/>
+        </w:rPr>
+        <w:t xml:space="preserve">, </w:t>
+      </w:r>
+      <w:r>
+        <w:rPr>
+          <w:rFonts w:eastAsia="Times New Roman" w:cstheme="minorHAnsi"/>
+          <w:color w:val="000000"/>
+          <w:sz w:val="24"/>
+          <w:szCs w:val="24"/>
+        </w:rPr>
+        <w:t>based on the sum algorithm we seen in class, so we need at least 128 threads</w:t>
       </w:r>
       <w:r>
         <w:rPr>
@@ -1617,7 +1635,25 @@
           <w:sz w:val="24"/>
           <w:szCs w:val="24"/>
         </w:rPr>
-        <w:t>cache pollution from other thread blocks</w:t>
+        <w:t>cache pollution from other thread</w:t>
+      </w:r>
+      <w:r>
+        <w:rPr>
+          <w:rFonts w:eastAsia="Times New Roman" w:cstheme="minorHAnsi"/>
+          <w:color w:val="000000"/>
+          <w:sz w:val="24"/>
+          <w:szCs w:val="24"/>
+        </w:rPr>
+        <w:t>s</w:t>
+      </w:r>
+      <w:r>
+        <w:rPr>
+          <w:rFonts w:eastAsia="Times New Roman" w:cstheme="minorHAnsi"/>
+          <w:color w:val="000000"/>
+          <w:sz w:val="24"/>
+          <w:szCs w:val="24"/>
+        </w:rPr>
+        <w:t xml:space="preserve"> blocks</w:t>
       </w:r>
       <w:r>
         <w:rPr>
@@ -1712,6 +1748,35 @@
           <w:szCs w:val="24"/>
         </w:rPr>
         <w:t xml:space="preserve"> would like to process as much as possible pixels from the image in parallel.</w:t>
+      </w:r>
+    </w:p>
+    <w:p>
+      <w:pPr>
+        <w:pStyle w:val="ListParagraph"/>
+        <w:numPr>
+          <w:ilvl w:val="2"/>
+          <w:numId w:val="2"/>
+        </w:numPr>
+        <w:autoSpaceDE w:val="0"/>
+        <w:autoSpaceDN w:val="0"/>
+        <w:adjustRightInd w:val="0"/>
+        <w:spacing w:before="100" w:beforeAutospacing="1" w:after="0" w:afterAutospacing="1" w:line="276" w:lineRule="auto"/>
+        <w:textAlignment w:val="baseline"/>
+        <w:rPr>
+          <w:rFonts w:eastAsia="Times New Roman" w:cstheme="minorHAnsi"/>
+          <w:color w:val="000000"/>
+          <w:sz w:val="24"/>
+          <w:szCs w:val="24"/>
+        </w:rPr>
+      </w:pPr>
+      <w:r>
+        <w:rPr>
+          <w:rFonts w:eastAsia="Times New Roman" w:cstheme="minorHAnsi"/>
+          <w:color w:val="000000"/>
+          <w:sz w:val="24"/>
+          <w:szCs w:val="24"/>
+        </w:rPr>
+        <w:t>No need to consider load balancing because we invoke 1 kernel for each image (not true for bulk kernel).</w:t>
       </w:r>
     </w:p>
     <w:tbl>
@@ -2078,6 +2143,15 @@
           <w:sz w:val="24"/>
           <w:szCs w:val="24"/>
         </w:rPr>
+        <w:t xml:space="preserve"> (for bulk processing we used 256 threads per thread block)</w:t>
+      </w:r>
+      <w:r>
+        <w:rPr>
+          <w:rFonts w:eastAsia="Times New Roman" w:cstheme="minorHAnsi"/>
+          <w:color w:val="000000"/>
+          <w:sz w:val="24"/>
+          <w:szCs w:val="24"/>
+        </w:rPr>
         <w:br/>
       </w:r>
       <w:r>
@@ -2209,7 +2283,7 @@
           <v:shape id="_x0000_i1025" type="#_x0000_t75" style="width:218.2pt;height:34pt" o:ole="">
             <v:imagedata r:id="rId10" o:title=""/>
           </v:shape>
-          <o:OLEObject Type="Embed" ProgID="Equation.DSMT4" ShapeID="_x0000_i1025" DrawAspect="Content" ObjectID="_1618410579" r:id="rId11"/>
+          <o:OLEObject Type="Embed" ProgID="Equation.DSMT4" ShapeID="_x0000_i1025" DrawAspect="Content" ObjectID="_1618730627" r:id="rId11"/>
         </w:object>
       </w:r>
     </w:p>
@@ -2316,6 +2390,7 @@
           <w:sz w:val="24"/>
           <w:szCs w:val="24"/>
         </w:rPr>
+        <w:lastRenderedPageBreak/>
         <w:t xml:space="preserve">Memory copy from CPU to GPU duration: </w:t>
       </w:r>
       <w:r>
@@ -2326,7 +2401,7 @@
           <v:shape id="_x0000_i1026" type="#_x0000_t75" style="width:68.9pt;height:15.9pt" o:ole="">
             <v:imagedata r:id="rId13" o:title=""/>
           </v:shape>
-          <o:OLEObject Type="Embed" ProgID="Equation.DSMT4" ShapeID="_x0000_i1026" DrawAspect="Content" ObjectID="_1618410580" r:id="rId14"/>
+          <o:OLEObject Type="Embed" ProgID="Equation.DSMT4" ShapeID="_x0000_i1026" DrawAspect="Content" ObjectID="_1618730628" r:id="rId14"/>
         </w:object>
       </w:r>
       <w:r>
@@ -2416,7 +2491,6 @@
           <w:szCs w:val="28"/>
           <w:u w:val="single"/>
         </w:rPr>
-        <w:lastRenderedPageBreak/>
         <w:t>Implement a bulk synchronous version</w:t>
       </w:r>
       <w:r>
@@ -2720,25 +2794,7 @@
           <w:sz w:val="24"/>
           <w:szCs w:val="24"/>
         </w:rPr>
-        <w:t>Memory copy of</w:t>
-      </w:r>
-      <w:r>
-        <w:rPr>
-          <w:rFonts w:eastAsia="Times New Roman" w:cstheme="minorHAnsi"/>
-          <w:color w:val="000000"/>
-          <w:sz w:val="24"/>
-          <w:szCs w:val="24"/>
-        </w:rPr>
-        <w:t xml:space="preserve"> all input images from CPU to GPU</w:t>
-      </w:r>
-      <w:r>
-        <w:rPr>
-          <w:rFonts w:eastAsia="Times New Roman" w:cstheme="minorHAnsi"/>
-          <w:color w:val="000000"/>
-          <w:sz w:val="24"/>
-          <w:szCs w:val="24"/>
-        </w:rPr>
-        <w:t>:</w:t>
+        <w:t>Memory copy of all input images from CPU to GPU:</w:t>
       </w:r>
       <w:r>
         <w:rPr>
@@ -2997,25 +3053,7 @@
           <w:sz w:val="24"/>
           <w:szCs w:val="24"/>
         </w:rPr>
-        <w:t xml:space="preserve">Total running time (5 runs average) is: </w:t>
-      </w:r>
-      <w:r>
-        <w:rPr>
-          <w:rFonts w:eastAsia="Times New Roman" w:cstheme="minorHAnsi"/>
-          <w:color w:val="000000"/>
-          <w:sz w:val="24"/>
-          <w:szCs w:val="24"/>
-        </w:rPr>
-        <w:t>250.0182128</w:t>
-      </w:r>
-      <w:r>
-        <w:rPr>
-          <w:rFonts w:eastAsia="Times New Roman" w:cstheme="minorHAnsi"/>
-          <w:color w:val="000000"/>
-          <w:sz w:val="24"/>
-          <w:szCs w:val="24"/>
-        </w:rPr>
-        <w:t xml:space="preserve"> [</w:t>
+        <w:t>Total running time (5 runs average) is: 250.0182128 [</w:t>
       </w:r>
       <w:proofErr w:type="spellStart"/>
       <w:r>
@@ -3054,14 +3092,6 @@
           <w:szCs w:val="24"/>
         </w:rPr>
         <w:br/>
-      </w:r>
-      <w:r>
-        <w:rPr>
-          <w:rFonts w:eastAsia="Times New Roman" w:cstheme="minorHAnsi"/>
-          <w:color w:val="000000"/>
-          <w:sz w:val="24"/>
-          <w:szCs w:val="24"/>
-        </w:rPr>
         <w:t xml:space="preserve">Throughput is: </w:t>
       </w:r>
       <w:r>
@@ -3069,10 +3099,10 @@
           <w:position w:val="-28"/>
         </w:rPr>
         <w:object w:dxaOrig="4580" w:dyaOrig="680" w14:anchorId="09C06D0A">
-          <v:shape id="_x0000_i1034" type="#_x0000_t75" style="width:229.25pt;height:34pt" o:ole="">
+          <v:shape id="_x0000_i1027" type="#_x0000_t75" style="width:229.25pt;height:34pt" o:ole="">
             <v:imagedata r:id="rId16" o:title=""/>
           </v:shape>
-          <o:OLEObject Type="Embed" ProgID="Equation.DSMT4" ShapeID="_x0000_i1034" DrawAspect="Content" ObjectID="_1618410581" r:id="rId17"/>
+          <o:OLEObject Type="Embed" ProgID="Equation.DSMT4" ShapeID="_x0000_i1027" DrawAspect="Content" ObjectID="_1618730629" r:id="rId17"/>
         </w:object>
       </w:r>
       <w:r>
@@ -3117,10 +3147,10 @@
           <w:position w:val="-28"/>
         </w:rPr>
         <w:object w:dxaOrig="2940" w:dyaOrig="660" w14:anchorId="02518474">
-          <v:shape id="_x0000_i1031" type="#_x0000_t75" style="width:147.1pt;height:33.15pt" o:ole="">
+          <v:shape id="_x0000_i1028" type="#_x0000_t75" style="width:147.1pt;height:33.15pt" o:ole="">
             <v:imagedata r:id="rId18" o:title=""/>
           </v:shape>
-          <o:OLEObject Type="Embed" ProgID="Equation.DSMT4" ShapeID="_x0000_i1031" DrawAspect="Content" ObjectID="_1618410582" r:id="rId19"/>
+          <o:OLEObject Type="Embed" ProgID="Equation.DSMT4" ShapeID="_x0000_i1028" DrawAspect="Content" ObjectID="_1618730630" r:id="rId19"/>
         </w:object>
       </w:r>
       <w:r>
@@ -3147,6 +3177,7 @@
         </w:rPr>
       </w:pPr>
       <w:r>
+        <w:lastRenderedPageBreak/>
         <w:br/>
       </w:r>
       <w:r>
@@ -3229,7 +3260,6 @@
           <w:sz w:val="24"/>
           <w:szCs w:val="24"/>
         </w:rPr>
-        <w:lastRenderedPageBreak/>
         <w:t xml:space="preserve">Memory copy from CPU to GPU duration: </w:t>
       </w:r>
       <w:r>
@@ -3237,10 +3267,10 @@
           <w:position w:val="-10"/>
         </w:rPr>
         <w:object w:dxaOrig="1500" w:dyaOrig="320" w14:anchorId="396932C0">
-          <v:shape id="_x0000_i1041" type="#_x0000_t75" style="width:75.1pt;height:15.9pt" o:ole="">
+          <v:shape id="_x0000_i1029" type="#_x0000_t75" style="width:75.1pt;height:15.9pt" o:ole="">
             <v:imagedata r:id="rId21" o:title=""/>
           </v:shape>
-          <o:OLEObject Type="Embed" ProgID="Equation.DSMT4" ShapeID="_x0000_i1041" DrawAspect="Content" ObjectID="_1618410583" r:id="rId22"/>
+          <o:OLEObject Type="Embed" ProgID="Equation.DSMT4" ShapeID="_x0000_i1029" DrawAspect="Content" ObjectID="_1618730631" r:id="rId22"/>
         </w:object>
       </w:r>
       <w:r>
@@ -3333,10 +3363,10 @@
           <w:position w:val="-10"/>
         </w:rPr>
         <w:object w:dxaOrig="1380" w:dyaOrig="320" w14:anchorId="29F89A6A">
-          <v:shape id="_x0000_i1043" type="#_x0000_t75" style="width:68.9pt;height:15.9pt" o:ole="">
+          <v:shape id="_x0000_i1030" type="#_x0000_t75" style="width:68.9pt;height:15.9pt" o:ole="">
             <v:imagedata r:id="rId24" o:title=""/>
           </v:shape>
-          <o:OLEObject Type="Embed" ProgID="Equation.DSMT4" ShapeID="_x0000_i1043" DrawAspect="Content" ObjectID="_1618410584" r:id="rId25"/>
+          <o:OLEObject Type="Embed" ProgID="Equation.DSMT4" ShapeID="_x0000_i1030" DrawAspect="Content" ObjectID="_1618730632" r:id="rId25"/>
         </w:object>
       </w:r>
       <w:r>
@@ -3347,10 +3377,10 @@
           <w:position w:val="-10"/>
         </w:rPr>
         <w:object w:dxaOrig="1500" w:dyaOrig="320" w14:anchorId="3BD12680">
-          <v:shape id="_x0000_i1044" type="#_x0000_t75" style="width:75.1pt;height:15.9pt" o:ole="">
+          <v:shape id="_x0000_i1031" type="#_x0000_t75" style="width:75.1pt;height:15.9pt" o:ole="">
             <v:imagedata r:id="rId21" o:title=""/>
           </v:shape>
-          <o:OLEObject Type="Embed" ProgID="Equation.DSMT4" ShapeID="_x0000_i1044" DrawAspect="Content" ObjectID="_1618410585" r:id="rId26"/>
+          <o:OLEObject Type="Embed" ProgID="Equation.DSMT4" ShapeID="_x0000_i1031" DrawAspect="Content" ObjectID="_1618730633" r:id="rId26"/>
         </w:object>
       </w:r>
       <w:r>
@@ -3361,17 +3391,14 @@
           <w:position w:val="-10"/>
         </w:rPr>
         <w:object w:dxaOrig="3700" w:dyaOrig="320" w14:anchorId="0271B18D">
-          <v:shape id="_x0000_i1047" type="#_x0000_t75" style="width:185.1pt;height:15.9pt" o:ole="">
+          <v:shape id="_x0000_i1032" type="#_x0000_t75" style="width:185.1pt;height:15.9pt" o:ole="">
             <v:imagedata r:id="rId27" o:title=""/>
           </v:shape>
-          <o:OLEObject Type="Embed" ProgID="Equation.DSMT4" ShapeID="_x0000_i1047" DrawAspect="Content" ObjectID="_1618410586" r:id="rId28"/>
+          <o:OLEObject Type="Embed" ProgID="Equation.DSMT4" ShapeID="_x0000_i1032" DrawAspect="Content" ObjectID="_1618730634" r:id="rId28"/>
         </w:object>
       </w:r>
       <w:r>
-        <w:t xml:space="preserve"> so it isn’t grow </w:t>
-      </w:r>
-      <w:r>
-        <w:t>linearly</w:t>
+        <w:t xml:space="preserve"> so it isn’t grow linearly</w:t>
       </w:r>
       <w:r>
         <w:t xml:space="preserve">, because the delta is </w:t>
@@ -3381,10 +3408,10 @@
           <w:position w:val="-10"/>
         </w:rPr>
         <w:object w:dxaOrig="1200" w:dyaOrig="320" w14:anchorId="645FB1D9">
-          <v:shape id="_x0000_i1052" type="#_x0000_t75" style="width:60.05pt;height:15.9pt" o:ole="">
+          <v:shape id="_x0000_i1033" type="#_x0000_t75" style="width:60.05pt;height:15.9pt" o:ole="">
             <v:imagedata r:id="rId29" o:title=""/>
           </v:shape>
-          <o:OLEObject Type="Embed" ProgID="Equation.DSMT4" ShapeID="_x0000_i1052" DrawAspect="Content" ObjectID="_1618410587" r:id="rId30"/>
+          <o:OLEObject Type="Embed" ProgID="Equation.DSMT4" ShapeID="_x0000_i1033" DrawAspect="Content" ObjectID="_1618730635" r:id="rId30"/>
         </w:object>
       </w:r>
       <w:r>
@@ -3401,32 +3428,6 @@
       </w:r>
       <w:bookmarkStart w:id="0" w:name="_GoBack"/>
       <w:bookmarkEnd w:id="0"/>
-    </w:p>
-    <w:p>
-      <w:pPr>
-        <w:pStyle w:val="ListParagraph"/>
-        <w:autoSpaceDE w:val="0"/>
-        <w:autoSpaceDN w:val="0"/>
-        <w:adjustRightInd w:val="0"/>
-        <w:spacing w:before="100" w:beforeAutospacing="1" w:after="0" w:afterAutospacing="1" w:line="276" w:lineRule="auto"/>
-        <w:ind w:left="1080"/>
-        <w:textAlignment w:val="baseline"/>
-        <w:rPr>
-          <w:rFonts w:eastAsia="Times New Roman" w:cstheme="minorHAnsi"/>
-          <w:color w:val="000000"/>
-          <w:sz w:val="24"/>
-          <w:szCs w:val="24"/>
-        </w:rPr>
-      </w:pPr>
-      <w:r>
-        <w:rPr>
-          <w:rFonts w:eastAsia="Times New Roman" w:cstheme="minorHAnsi"/>
-          <w:color w:val="000000"/>
-          <w:sz w:val="24"/>
-          <w:szCs w:val="24"/>
-        </w:rPr>
-        <w:br/>
-      </w:r>
     </w:p>
     <w:p>
       <w:pPr>

</xml_diff>